<commit_message>
Updated heuristic analysis based on feedback from reviewer.
</commit_message>
<xml_diff>
--- a/heuristic_analysis.docx
+++ b/heuristic_analysis.docx
@@ -25,7 +25,15 @@
         <w:t xml:space="preserve">solutions. </w:t>
       </w:r>
       <w:r>
-        <w:t>Non-heuristic based searches include Breadth First, Depth First and Uniform Cost. Heuristic based searches include A* w/ Ignore Preconditions and A* w/ PG LevelSum. First, a comparison of non-heuristic based searches. Next, a comparison of heuristic based searches. Finally, a comparison of non-heuristic and heuristic based searches and discussion of the optimal search solution.</w:t>
+        <w:t xml:space="preserve">Non-heuristic based searches include Breadth First, Depth First and Uniform Cost. Heuristic based searches include A* w/ Ignore Preconditions and A* w/ PG </w:t>
+      </w:r>
+      <w:proofErr w:type="spellStart"/>
+      <w:r>
+        <w:t>LevelSum</w:t>
+      </w:r>
+      <w:proofErr w:type="spellEnd"/>
+      <w:r>
+        <w:t>. First, a comparison of non-heuristic based searches. Next, a comparison of heuristic based searches. Finally, a comparison of non-heuristic and heuristic based searches and discussion of the optimal search solution.</w:t>
       </w:r>
     </w:p>
     <w:p>
@@ -3210,13 +3218,143 @@
         <w:t xml:space="preserve">In Breadth First and Depth First, the data is organized in a tree whereas Uniform Cost organizes data in a graph. </w:t>
       </w:r>
       <w:r>
-        <w:t>Based on the three figures above, Uniform Cost and Breadth First searches are similar in the number of node expanded, number of goal tests, discovery of new nodes and elapsed times. Interestingly, Depth First performs better than Breadth First and Uniform Cost because Depth First explores the levels from top to bottom thus reducing the time to reach the goal(s).</w:t>
-      </w:r>
-      <w:r>
-        <w:t xml:space="preserve"> Of the three non-heuristic based searches, Depth First seems to be the optimal choice for its speed and </w:t>
-      </w:r>
-      <w:r>
-        <w:t>efficient process of reaching the goal(s).</w:t>
+        <w:t xml:space="preserve">Based on the three figures above, Uniform Cost and Breadth First searches are similar in the number of node expanded, number of goal tests, discovery of new nodes and elapsed times. </w:t>
+      </w:r>
+      <w:r>
+        <w:t xml:space="preserve">The question is which search provides the most optimal solution? </w:t>
+      </w:r>
+      <w:r>
+        <w:t>What feature or criteria determines the most optimal search solution?</w:t>
+      </w:r>
+      <w:r>
+        <w:t xml:space="preserve"> At first glance</w:t>
+      </w:r>
+      <w:r>
+        <w:t xml:space="preserve">, Depth First </w:t>
+      </w:r>
+      <w:r>
+        <w:t xml:space="preserve">takes a shorter time to execute </w:t>
+      </w:r>
+      <w:r>
+        <w:t>than Breadth First and Uniform Cost</w:t>
+      </w:r>
+      <w:r>
+        <w:t xml:space="preserve"> but Depth First search takes many more iterations to get to the goal than the other two search solutions. What is the problem that is </w:t>
+      </w:r>
+      <w:r>
+        <w:t>needs to be solved?</w:t>
+      </w:r>
+    </w:p>
+    <w:p>
+      <w:r>
+        <w:rPr>
+          <w:b/>
+        </w:rPr>
+        <w:t>Problem:</w:t>
+      </w:r>
+      <w:r>
+        <w:t xml:space="preserve"> Which route/path to take to minimize time and cost.</w:t>
+      </w:r>
+    </w:p>
+    <w:p>
+      <w:pPr>
+        <w:ind w:firstLine="720"/>
+      </w:pPr>
+      <w:r>
+        <w:t>Test results</w:t>
+      </w:r>
+      <w:r>
+        <w:t xml:space="preserve">, above, </w:t>
+      </w:r>
+      <w:r>
+        <w:t>show Breadth First and</w:t>
+      </w:r>
+      <w:r>
+        <w:t xml:space="preserve"> </w:t>
+      </w:r>
+      <w:r>
+        <w:t xml:space="preserve">Uniform Cost provide a good combination of duration and iterations to reach the goal(s). Breadth First has less expansions, tests, and nodes discovered than Uniform Cost. </w:t>
+      </w:r>
+      <w:r>
+        <w:t>Surprisingly</w:t>
+      </w:r>
+      <w:r>
+        <w:t xml:space="preserve">, Uniform Cost has </w:t>
+      </w:r>
+      <w:r>
+        <w:t xml:space="preserve">lower elapsed time as the number of preconditions increase. Let’s explore </w:t>
+      </w:r>
+      <w:r>
+        <w:t xml:space="preserve">Breadth First and </w:t>
+      </w:r>
+      <w:r>
+        <w:t xml:space="preserve">Uniform Cost further. </w:t>
+      </w:r>
+      <w:r>
+        <w:t xml:space="preserve">The AIMA text states “When all step costs are equal, breadth-first search is optimal because it always expands the </w:t>
+      </w:r>
+      <w:r>
+        <w:rPr>
+          <w:i/>
+        </w:rPr>
+        <w:t>shallowest</w:t>
+      </w:r>
+      <w:r>
+        <w:t xml:space="preserve"> unexpected node.</w:t>
+      </w:r>
+      <w:r>
+        <w:t xml:space="preserve"> By a simple extension, we can find an algorithm that is optimal with any step-cost function. Instead of expanding the shallowest node, </w:t>
+      </w:r>
+      <w:r>
+        <w:rPr>
+          <w:b/>
+        </w:rPr>
+        <w:t>uniform-cost search</w:t>
+      </w:r>
+      <w:r>
+        <w:t xml:space="preserve"> expands the node n with the </w:t>
+      </w:r>
+      <w:r>
+        <w:rPr>
+          <w:i/>
+        </w:rPr>
+        <w:t>lowest path cost g(n)</w:t>
+      </w:r>
+      <w:r>
+        <w:t>.</w:t>
+      </w:r>
+      <w:r>
+        <w:t>”</w:t>
+      </w:r>
+      <w:r>
+        <w:rPr>
+          <w:rStyle w:val="FootnoteReference"/>
+        </w:rPr>
+        <w:footnoteReference w:id="1"/>
+      </w:r>
+      <w:r>
+        <w:t xml:space="preserve"> </w:t>
+      </w:r>
+      <w:r>
+        <w:t>Uniform-cost applies the goal-test to a node when the node is selected for expansion as opposed to creation time. “The reason is that the first goal node that is generated may be on a suboptimal path.</w:t>
+      </w:r>
+      <w:r>
+        <w:t xml:space="preserve"> The second difference is that a test is added in case a better path is found to a node currently on the frontier</w:t>
+      </w:r>
+      <w:r>
+        <w:t>”</w:t>
+      </w:r>
+      <w:r>
+        <w:rPr>
+          <w:rStyle w:val="FootnoteReference"/>
+        </w:rPr>
+        <w:footnoteReference w:id="2"/>
+      </w:r>
+      <w:r>
+        <w:t xml:space="preserve"> </w:t>
+      </w:r>
+      <w:r>
+        <w:t>Uniform Cost is the optimal solution amongst the non-heuristic based search solutions that were tested.</w:t>
       </w:r>
     </w:p>
     <w:p>
@@ -4363,7 +4501,29 @@
                 <w:sz w:val="24"/>
                 <w:szCs w:val="24"/>
               </w:rPr>
-              <w:t>A* Search w/ PG LevelS</w:t>
+              <w:t>A* Search w/ PG Level</w:t>
+            </w:r>
+            <w:r>
+              <w:rPr>
+                <w:rFonts w:ascii="Calibri" w:eastAsia="Times New Roman" w:hAnsi="Calibri" w:cs="Calibri"/>
+                <w:b/>
+                <w:bCs/>
+                <w:color w:val="000000"/>
+                <w:sz w:val="24"/>
+                <w:szCs w:val="24"/>
+              </w:rPr>
+              <w:t xml:space="preserve"> </w:t>
+            </w:r>
+            <w:r>
+              <w:rPr>
+                <w:rFonts w:ascii="Calibri" w:eastAsia="Times New Roman" w:hAnsi="Calibri" w:cs="Calibri"/>
+                <w:b/>
+                <w:bCs/>
+                <w:color w:val="000000"/>
+                <w:sz w:val="24"/>
+                <w:szCs w:val="24"/>
+              </w:rPr>
+              <w:t>S</w:t>
             </w:r>
             <w:r>
               <w:rPr>
@@ -5353,7 +5513,232 @@
     <w:p>
       <w:r>
         <w:tab/>
-        <w:t>Of the two heuristic based searches, A* Search w/ PG LevelSum performs better than A* Search w/ Ignore Preconditions because LevelSum surveys the levels for the goal(s) first and then attempts to determine the best route to get to goal(s). A* Search w/ PG LevelSum heuristic is the optimal solution.</w:t>
+      </w:r>
+      <w:r>
+        <w:t xml:space="preserve">Let’s shift gears and examine another set of search solutions with additional insights. More specifically, A* Search and the use of heuristic(s) to provide additional insights </w:t>
+      </w:r>
+      <w:r>
+        <w:t>to</w:t>
+      </w:r>
+      <w:r>
+        <w:t xml:space="preserve"> solve the problem in a cost efficient and </w:t>
+      </w:r>
+      <w:r>
+        <w:t>time sensitive manner.</w:t>
+      </w:r>
+      <w:r>
+        <w:t xml:space="preserve"> </w:t>
+      </w:r>
+      <w:r>
+        <w:t xml:space="preserve">A* Search evaluates a node by determining the cost to reach a node and the cost to get from the node to the goal. “It evaluates nodes by combining </w:t>
+      </w:r>
+      <w:r>
+        <w:rPr>
+          <w:i/>
+        </w:rPr>
+        <w:t>g(n)</w:t>
+      </w:r>
+      <w:r>
+        <w:t xml:space="preserve">, the cost to reach a node, and </w:t>
+      </w:r>
+      <w:r>
+        <w:rPr>
+          <w:i/>
+        </w:rPr>
+        <w:t>h(n)</w:t>
+      </w:r>
+      <w:r>
+        <w:t>, the cost t</w:t>
+      </w:r>
+      <w:r>
+        <w:t xml:space="preserve">o get from the node to the goal: </w:t>
+      </w:r>
+      <w:r>
+        <w:rPr>
+          <w:i/>
+        </w:rPr>
+        <w:t>f(n) = g(n) + h(n)</w:t>
+      </w:r>
+      <w:r>
+        <w:rPr>
+          <w:i/>
+        </w:rPr>
+        <w:t>.</w:t>
+      </w:r>
+      <w:r>
+        <w:t xml:space="preserve">  Since </w:t>
+      </w:r>
+      <w:r>
+        <w:rPr>
+          <w:i/>
+        </w:rPr>
+        <w:t>g(n)</w:t>
+      </w:r>
+      <w:r>
+        <w:t xml:space="preserve"> gives the path cost from the start node to node n, and </w:t>
+      </w:r>
+      <w:r>
+        <w:rPr>
+          <w:i/>
+        </w:rPr>
+        <w:t>h(n)</w:t>
+      </w:r>
+      <w:r>
+        <w:t xml:space="preserve"> is the estimated cost of the cheapest path from n to the goal, we have </w:t>
+      </w:r>
+      <w:r>
+        <w:rPr>
+          <w:i/>
+        </w:rPr>
+        <w:t>f(n) = estimated cost of the cheapest solution through n</w:t>
+      </w:r>
+      <w:r>
+        <w:t>.</w:t>
+      </w:r>
+      <w:r>
+        <w:t>”</w:t>
+      </w:r>
+      <w:r>
+        <w:rPr>
+          <w:rStyle w:val="FootnoteReference"/>
+        </w:rPr>
+        <w:footnoteReference w:id="3"/>
+      </w:r>
+      <w:r>
+        <w:t xml:space="preserve"> How is A* Search diff</w:t>
+      </w:r>
+      <w:r>
+        <w:t>erent than Uniform-Cost Search?</w:t>
+      </w:r>
+      <w:r>
+        <w:t xml:space="preserve"> “The algorithm is identical to UNIFORM-COST-SEARCH except that A* uses </w:t>
+      </w:r>
+      <w:r>
+        <w:rPr>
+          <w:i/>
+        </w:rPr>
+        <w:t>g + h</w:t>
+      </w:r>
+      <w:r>
+        <w:t xml:space="preserve"> instead of </w:t>
+      </w:r>
+      <w:r>
+        <w:rPr>
+          <w:i/>
+        </w:rPr>
+        <w:t>g</w:t>
+      </w:r>
+      <w:r>
+        <w:t>.”</w:t>
+      </w:r>
+      <w:r>
+        <w:rPr>
+          <w:rStyle w:val="FootnoteReference"/>
+        </w:rPr>
+        <w:footnoteReference w:id="4"/>
+      </w:r>
+    </w:p>
+    <w:p>
+      <w:pPr>
+        <w:ind w:firstLine="720"/>
+      </w:pPr>
+      <w:r>
+        <w:t xml:space="preserve">What is a heuristic? </w:t>
+      </w:r>
+      <w:r>
+        <w:t>Me</w:t>
+      </w:r>
+      <w:r>
+        <w:t>r</w:t>
+      </w:r>
+      <w:r>
+        <w:t xml:space="preserve">riam Webster defines Heuristic as </w:t>
+      </w:r>
+      <w:r>
+        <w:t>“of or relating to exploratory problem-solving techniques that utilize self-educating techniques (such as the evaluation of feedback) to improve performance.”</w:t>
+      </w:r>
+      <w:r>
+        <w:rPr>
+          <w:rStyle w:val="FootnoteReference"/>
+        </w:rPr>
+        <w:footnoteReference w:id="5"/>
+      </w:r>
+      <w:r>
+        <w:t xml:space="preserve"> </w:t>
+      </w:r>
+      <w:r>
+        <w:t>The tests include two heuristics: 1) Ignore Preconditions and 2) Level Sum. As the name implies, Ignore Preconditions allows A* Search to explore each node without conditions or boundaries. “Every action becomes applicable in every state, and any single goal fluent can be achieved in one step (if there is an applicable action – if not, the problem is impossible).”</w:t>
+      </w:r>
+      <w:r>
+        <w:rPr>
+          <w:rStyle w:val="FootnoteReference"/>
+        </w:rPr>
+        <w:footnoteReference w:id="6"/>
+      </w:r>
+      <w:r>
+        <w:t xml:space="preserve"> </w:t>
+      </w:r>
+      <w:r>
+        <w:t xml:space="preserve">Planning Graph is a special data structure that helps minimizes inaccuracies. </w:t>
+      </w:r>
+      <w:r>
+        <w:t>Level Sum</w:t>
+      </w:r>
+      <w:r>
+        <w:t xml:space="preserve"> is a planning graph that</w:t>
+      </w:r>
+      <w:r>
+        <w:t xml:space="preserve"> </w:t>
+      </w:r>
+      <w:r>
+        <w:t xml:space="preserve">returns the sum of the level costs of the goals. </w:t>
+      </w:r>
+      <w:r>
+        <w:t xml:space="preserve">As depicted in the two figures above, Ignore Preconditions heuristic along with A* Search yields better performance in a shorter period of time then Level Sum heuristic along with A* Search. Why? The ignore preconditions heuristic has no limitations and </w:t>
+      </w:r>
+      <w:r>
+        <w:t xml:space="preserve">is able to evaluate more nodes in a shorter period of time. On the other hand, Level Sum needs to evaluate less nodes to get to the goal(s). “The level sum heuristic, following the </w:t>
+      </w:r>
+      <w:proofErr w:type="spellStart"/>
+      <w:r>
+        <w:t>subgoal</w:t>
+      </w:r>
+      <w:proofErr w:type="spellEnd"/>
+      <w:r>
+        <w:t xml:space="preserve"> independence assumption, returns the sum of the level costs of the goals; this can be inadmissible but works in practice for problems that are largely decomposable. It is much more accurate than the number-of-unsatisfied-goals heuristic from Section 10.2”</w:t>
+      </w:r>
+      <w:r>
+        <w:rPr>
+          <w:rStyle w:val="FootnoteReference"/>
+        </w:rPr>
+        <w:footnoteReference w:id="7"/>
+      </w:r>
+    </w:p>
+    <w:p>
+      <w:pPr>
+        <w:ind w:firstLine="720"/>
+      </w:pPr>
+      <w:r>
+        <w:lastRenderedPageBreak/>
+        <w:t>Of the two heuristic based searches, A* Search w/ PG Level</w:t>
+      </w:r>
+      <w:r>
+        <w:t xml:space="preserve"> </w:t>
+      </w:r>
+      <w:r>
+        <w:t>Sum performs better than A* Search w/ Ignore Preconditions because Level</w:t>
+      </w:r>
+      <w:r>
+        <w:t xml:space="preserve"> </w:t>
+      </w:r>
+      <w:r>
+        <w:t>Sum surveys the levels for the goal(s) first and then attempts to determine the best route to get to goal(s). A* Search w/ PG Level</w:t>
+      </w:r>
+      <w:r>
+        <w:t xml:space="preserve"> </w:t>
+      </w:r>
+      <w:r>
+        <w:t>Sum heuristic is the optimal solution.</w:t>
       </w:r>
     </w:p>
     <w:p>
@@ -5361,7 +5746,6 @@
         <w:pStyle w:val="Heading1"/>
       </w:pPr>
       <w:r>
-        <w:lastRenderedPageBreak/>
         <w:t>Conclusion</w:t>
       </w:r>
     </w:p>
@@ -5370,7 +5754,31 @@
         <w:tab/>
       </w:r>
       <w:r>
-        <w:t>A* Search w/ PG LevelSum heuristic is the optimal choice for solving planning problems when the number of conditions increase. A* Search w/ PG LevelSum heuristic is more efficient and reduces the number of nodes expanded with smaller number of plans requires to reach the goal(s).</w:t>
+        <w:t>A* Search w/ PG Level</w:t>
+      </w:r>
+      <w:r>
+        <w:t xml:space="preserve"> </w:t>
+      </w:r>
+      <w:r>
+        <w:t>Sum heuristic is the optimal choice for solving planning problems when the number of conditions increase. A* Search w/ PG Level</w:t>
+      </w:r>
+      <w:r>
+        <w:t xml:space="preserve"> </w:t>
+      </w:r>
+      <w:r>
+        <w:t>Sum heuristic is more efficient and reduces the number of nodes expanded with smaller number of plans requires to reach the goal(s).</w:t>
+      </w:r>
+      <w:r>
+        <w:t xml:space="preserve"> The ignore preconditions heuristic is best used for quick assessment and then level sum for more accurate results. </w:t>
+      </w:r>
+      <w:r>
+        <w:t xml:space="preserve">Let’s take the solution a bit further – first </w:t>
+      </w:r>
+      <w:r>
+        <w:t>use ignore preconditions heuristic to eliminate as many invalid paths as possible then use level sum heuristic for refined search and the reduced number of nodes wil</w:t>
+      </w:r>
+      <w:r>
+        <w:t>l also reduce the elapsed time.</w:t>
       </w:r>
       <w:bookmarkStart w:id="0" w:name="_GoBack"/>
       <w:bookmarkEnd w:id="0"/>
@@ -5383,6 +5791,234 @@
     </w:sectPr>
   </w:body>
 </w:document>
+</file>
+
+<file path=word/endnotes.xml><?xml version="1.0" encoding="utf-8"?>
+<w:endnotes xmlns:wpc="http://schemas.microsoft.com/office/word/2010/wordprocessingCanvas" xmlns:cx="http://schemas.microsoft.com/office/drawing/2014/chartex" xmlns:cx1="http://schemas.microsoft.com/office/drawing/2015/9/8/chartex" xmlns:cx2="http://schemas.microsoft.com/office/drawing/2015/10/21/chartex" xmlns:cx3="http://schemas.microsoft.com/office/drawing/2016/5/9/chartex" xmlns:cx4="http://schemas.microsoft.com/office/drawing/2016/5/10/chartex" xmlns:cx5="http://schemas.microsoft.com/office/drawing/2016/5/11/chartex" xmlns:cx6="http://schemas.microsoft.com/office/drawing/2016/5/12/chartex" xmlns:cx7="http://schemas.microsoft.com/office/drawing/2016/5/13/chartex" xmlns:cx8="http://schemas.microsoft.com/office/drawing/2016/5/14/chartex" xmlns:mc="http://schemas.openxmlformats.org/markup-compatibility/2006" xmlns:aink="http://schemas.microsoft.com/office/drawing/2016/ink" xmlns:am3d="http://schemas.microsoft.com/office/drawing/2017/model3d" xmlns:o="urn:schemas-microsoft-com:office:office" xmlns:r="http://schemas.openxmlformats.org/officeDocument/2006/relationships" xmlns:m="http://schemas.openxmlformats.org/officeDocument/2006/math" xmlns:v="urn:schemas-microsoft-com:vml" xmlns:wp14="http://schemas.microsoft.com/office/word/2010/wordprocessingDrawing" xmlns:wp="http://schemas.openxmlformats.org/drawingml/2006/wordprocessingDrawing" xmlns:w10="urn:schemas-microsoft-com:office:word" xmlns:w="http://schemas.openxmlformats.org/wordprocessingml/2006/main" xmlns:w14="http://schemas.microsoft.com/office/word/2010/wordml" xmlns:w15="http://schemas.microsoft.com/office/word/2012/wordml" xmlns:w16cid="http://schemas.microsoft.com/office/word/2016/wordml/cid" xmlns:w16se="http://schemas.microsoft.com/office/word/2015/wordml/symex" xmlns:wpg="http://schemas.microsoft.com/office/word/2010/wordprocessingGroup" xmlns:wpi="http://schemas.microsoft.com/office/word/2010/wordprocessingInk" xmlns:wne="http://schemas.microsoft.com/office/word/2006/wordml" xmlns:wps="http://schemas.microsoft.com/office/word/2010/wordprocessingShape" mc:Ignorable="w14 w15 w16se w16cid wp14">
+  <w:endnote w:type="separator" w:id="-1">
+    <w:p>
+      <w:pPr>
+        <w:spacing w:after="0" w:line="240" w:lineRule="auto"/>
+      </w:pPr>
+      <w:r>
+        <w:separator/>
+      </w:r>
+    </w:p>
+  </w:endnote>
+  <w:endnote w:type="continuationSeparator" w:id="0">
+    <w:p>
+      <w:pPr>
+        <w:spacing w:after="0" w:line="240" w:lineRule="auto"/>
+      </w:pPr>
+      <w:r>
+        <w:continuationSeparator/>
+      </w:r>
+    </w:p>
+  </w:endnote>
+</w:endnotes>
+</file>
+
+<file path=word/footnotes.xml><?xml version="1.0" encoding="utf-8"?>
+<w:footnotes xmlns:wpc="http://schemas.microsoft.com/office/word/2010/wordprocessingCanvas" xmlns:cx="http://schemas.microsoft.com/office/drawing/2014/chartex" xmlns:cx1="http://schemas.microsoft.com/office/drawing/2015/9/8/chartex" xmlns:cx2="http://schemas.microsoft.com/office/drawing/2015/10/21/chartex" xmlns:cx3="http://schemas.microsoft.com/office/drawing/2016/5/9/chartex" xmlns:cx4="http://schemas.microsoft.com/office/drawing/2016/5/10/chartex" xmlns:cx5="http://schemas.microsoft.com/office/drawing/2016/5/11/chartex" xmlns:cx6="http://schemas.microsoft.com/office/drawing/2016/5/12/chartex" xmlns:cx7="http://schemas.microsoft.com/office/drawing/2016/5/13/chartex" xmlns:cx8="http://schemas.microsoft.com/office/drawing/2016/5/14/chartex" xmlns:mc="http://schemas.openxmlformats.org/markup-compatibility/2006" xmlns:aink="http://schemas.microsoft.com/office/drawing/2016/ink" xmlns:am3d="http://schemas.microsoft.com/office/drawing/2017/model3d" xmlns:o="urn:schemas-microsoft-com:office:office" xmlns:r="http://schemas.openxmlformats.org/officeDocument/2006/relationships" xmlns:m="http://schemas.openxmlformats.org/officeDocument/2006/math" xmlns:v="urn:schemas-microsoft-com:vml" xmlns:wp14="http://schemas.microsoft.com/office/word/2010/wordprocessingDrawing" xmlns:wp="http://schemas.openxmlformats.org/drawingml/2006/wordprocessingDrawing" xmlns:w10="urn:schemas-microsoft-com:office:word" xmlns:w="http://schemas.openxmlformats.org/wordprocessingml/2006/main" xmlns:w14="http://schemas.microsoft.com/office/word/2010/wordml" xmlns:w15="http://schemas.microsoft.com/office/word/2012/wordml" xmlns:w16cid="http://schemas.microsoft.com/office/word/2016/wordml/cid" xmlns:w16se="http://schemas.microsoft.com/office/word/2015/wordml/symex" xmlns:wpg="http://schemas.microsoft.com/office/word/2010/wordprocessingGroup" xmlns:wpi="http://schemas.microsoft.com/office/word/2010/wordprocessingInk" xmlns:wne="http://schemas.microsoft.com/office/word/2006/wordml" xmlns:wps="http://schemas.microsoft.com/office/word/2010/wordprocessingShape" mc:Ignorable="w14 w15 w16se w16cid wp14">
+  <w:footnote w:type="separator" w:id="-1">
+    <w:p>
+      <w:pPr>
+        <w:spacing w:after="0" w:line="240" w:lineRule="auto"/>
+      </w:pPr>
+      <w:r>
+        <w:separator/>
+      </w:r>
+    </w:p>
+  </w:footnote>
+  <w:footnote w:type="continuationSeparator" w:id="0">
+    <w:p>
+      <w:pPr>
+        <w:spacing w:after="0" w:line="240" w:lineRule="auto"/>
+      </w:pPr>
+      <w:r>
+        <w:continuationSeparator/>
+      </w:r>
+    </w:p>
+  </w:footnote>
+  <w:footnote w:id="1">
+    <w:p>
+      <w:pPr>
+        <w:pStyle w:val="FootnoteText"/>
+      </w:pPr>
+      <w:r>
+        <w:rPr>
+          <w:rStyle w:val="FootnoteReference"/>
+        </w:rPr>
+        <w:footnoteRef/>
+      </w:r>
+      <w:r>
+        <w:t xml:space="preserve"> </w:t>
+      </w:r>
+      <w:proofErr w:type="spellStart"/>
+      <w:r>
+        <w:t>Norvig</w:t>
+      </w:r>
+      <w:proofErr w:type="spellEnd"/>
+      <w:r>
+        <w:t>, Peter and Russell, Stuart (2010), AIMA, Pg. 84</w:t>
+      </w:r>
+    </w:p>
+  </w:footnote>
+  <w:footnote w:id="2">
+    <w:p>
+      <w:pPr>
+        <w:pStyle w:val="FootnoteText"/>
+      </w:pPr>
+      <w:r>
+        <w:rPr>
+          <w:rStyle w:val="FootnoteReference"/>
+        </w:rPr>
+        <w:footnoteRef/>
+      </w:r>
+      <w:r>
+        <w:t xml:space="preserve"> </w:t>
+      </w:r>
+      <w:proofErr w:type="spellStart"/>
+      <w:r>
+        <w:t>Norvig</w:t>
+      </w:r>
+      <w:proofErr w:type="spellEnd"/>
+      <w:r>
+        <w:t>, Peter and Russell, Stuart (2010), AIMA, Pg. 84</w:t>
+      </w:r>
+      <w:r>
+        <w:t>-85</w:t>
+      </w:r>
+    </w:p>
+  </w:footnote>
+  <w:footnote w:id="3">
+    <w:p>
+      <w:pPr>
+        <w:pStyle w:val="FootnoteText"/>
+      </w:pPr>
+      <w:r>
+        <w:rPr>
+          <w:rStyle w:val="FootnoteReference"/>
+        </w:rPr>
+        <w:footnoteRef/>
+      </w:r>
+      <w:r>
+        <w:t xml:space="preserve"> </w:t>
+      </w:r>
+      <w:proofErr w:type="spellStart"/>
+      <w:r>
+        <w:t>Norvig</w:t>
+      </w:r>
+      <w:proofErr w:type="spellEnd"/>
+      <w:r>
+        <w:t>, Peter and Russell, Stuart (2010)</w:t>
+      </w:r>
+      <w:r>
+        <w:t>, AIMA, Pg. 93</w:t>
+      </w:r>
+    </w:p>
+  </w:footnote>
+  <w:footnote w:id="4">
+    <w:p>
+      <w:pPr>
+        <w:pStyle w:val="FootnoteText"/>
+      </w:pPr>
+      <w:r>
+        <w:rPr>
+          <w:rStyle w:val="FootnoteReference"/>
+        </w:rPr>
+        <w:footnoteRef/>
+      </w:r>
+      <w:r>
+        <w:t xml:space="preserve"> </w:t>
+      </w:r>
+      <w:proofErr w:type="spellStart"/>
+      <w:r>
+        <w:t>Norvig</w:t>
+      </w:r>
+      <w:proofErr w:type="spellEnd"/>
+      <w:r>
+        <w:t>, Peter and Russell, Stuart (2010), AIMA, Pg. 93</w:t>
+      </w:r>
+    </w:p>
+  </w:footnote>
+  <w:footnote w:id="5">
+    <w:p>
+      <w:pPr>
+        <w:pStyle w:val="FootnoteText"/>
+      </w:pPr>
+      <w:r>
+        <w:rPr>
+          <w:rStyle w:val="FootnoteReference"/>
+        </w:rPr>
+        <w:footnoteRef/>
+      </w:r>
+      <w:r>
+        <w:t xml:space="preserve"> Merriam-Webster Online (</w:t>
+      </w:r>
+      <w:r>
+        <w:t>https://www.merriam-webster.com/dictionary/heuristic</w:t>
+      </w:r>
+      <w:r>
+        <w:t>)</w:t>
+      </w:r>
+    </w:p>
+  </w:footnote>
+  <w:footnote w:id="6">
+    <w:p>
+      <w:pPr>
+        <w:pStyle w:val="FootnoteText"/>
+      </w:pPr>
+      <w:r>
+        <w:rPr>
+          <w:rStyle w:val="FootnoteReference"/>
+        </w:rPr>
+        <w:footnoteRef/>
+      </w:r>
+      <w:r>
+        <w:t xml:space="preserve"> </w:t>
+      </w:r>
+      <w:proofErr w:type="spellStart"/>
+      <w:r>
+        <w:t>Norvig</w:t>
+      </w:r>
+      <w:proofErr w:type="spellEnd"/>
+      <w:r>
+        <w:t>, Peter and Russell, Stuart (2010)</w:t>
+      </w:r>
+      <w:r>
+        <w:t>, AIMA, Pg. 376</w:t>
+      </w:r>
+    </w:p>
+  </w:footnote>
+  <w:footnote w:id="7">
+    <w:p>
+      <w:pPr>
+        <w:pStyle w:val="FootnoteText"/>
+      </w:pPr>
+      <w:r>
+        <w:rPr>
+          <w:rStyle w:val="FootnoteReference"/>
+        </w:rPr>
+        <w:footnoteRef/>
+      </w:r>
+      <w:r>
+        <w:t xml:space="preserve"> </w:t>
+      </w:r>
+      <w:proofErr w:type="spellStart"/>
+      <w:r>
+        <w:t>Norvig</w:t>
+      </w:r>
+      <w:proofErr w:type="spellEnd"/>
+      <w:r>
+        <w:t>, Peter and Russell, Stuart (2010), A</w:t>
+      </w:r>
+      <w:r>
+        <w:t>IMA, Pg. 382</w:t>
+      </w:r>
+    </w:p>
+  </w:footnote>
+</w:footnotes>
 </file>
 
 <file path=word/styles.xml><?xml version="1.0" encoding="utf-8"?>
@@ -5844,6 +6480,89 @@
       <w:szCs w:val="32"/>
     </w:rPr>
   </w:style>
+  <w:style w:type="paragraph" w:styleId="Header">
+    <w:name w:val="header"/>
+    <w:basedOn w:val="Normal"/>
+    <w:link w:val="HeaderChar"/>
+    <w:uiPriority w:val="99"/>
+    <w:unhideWhenUsed/>
+    <w:rsid w:val="0079060D"/>
+    <w:pPr>
+      <w:tabs>
+        <w:tab w:val="center" w:pos="4680"/>
+        <w:tab w:val="right" w:pos="9360"/>
+      </w:tabs>
+      <w:spacing w:after="0" w:line="240" w:lineRule="auto"/>
+    </w:pPr>
+  </w:style>
+  <w:style w:type="character" w:customStyle="1" w:styleId="HeaderChar">
+    <w:name w:val="Header Char"/>
+    <w:basedOn w:val="DefaultParagraphFont"/>
+    <w:link w:val="Header"/>
+    <w:uiPriority w:val="99"/>
+    <w:rsid w:val="0079060D"/>
+  </w:style>
+  <w:style w:type="paragraph" w:styleId="Footer">
+    <w:name w:val="footer"/>
+    <w:basedOn w:val="Normal"/>
+    <w:link w:val="FooterChar"/>
+    <w:uiPriority w:val="99"/>
+    <w:unhideWhenUsed/>
+    <w:rsid w:val="0079060D"/>
+    <w:pPr>
+      <w:tabs>
+        <w:tab w:val="center" w:pos="4680"/>
+        <w:tab w:val="right" w:pos="9360"/>
+      </w:tabs>
+      <w:spacing w:after="0" w:line="240" w:lineRule="auto"/>
+    </w:pPr>
+  </w:style>
+  <w:style w:type="character" w:customStyle="1" w:styleId="FooterChar">
+    <w:name w:val="Footer Char"/>
+    <w:basedOn w:val="DefaultParagraphFont"/>
+    <w:link w:val="Footer"/>
+    <w:uiPriority w:val="99"/>
+    <w:rsid w:val="0079060D"/>
+  </w:style>
+  <w:style w:type="paragraph" w:styleId="FootnoteText">
+    <w:name w:val="footnote text"/>
+    <w:basedOn w:val="Normal"/>
+    <w:link w:val="FootnoteTextChar"/>
+    <w:uiPriority w:val="99"/>
+    <w:semiHidden/>
+    <w:unhideWhenUsed/>
+    <w:rsid w:val="0079060D"/>
+    <w:pPr>
+      <w:spacing w:after="0" w:line="240" w:lineRule="auto"/>
+    </w:pPr>
+    <w:rPr>
+      <w:sz w:val="20"/>
+      <w:szCs w:val="20"/>
+    </w:rPr>
+  </w:style>
+  <w:style w:type="character" w:customStyle="1" w:styleId="FootnoteTextChar">
+    <w:name w:val="Footnote Text Char"/>
+    <w:basedOn w:val="DefaultParagraphFont"/>
+    <w:link w:val="FootnoteText"/>
+    <w:uiPriority w:val="99"/>
+    <w:semiHidden/>
+    <w:rsid w:val="0079060D"/>
+    <w:rPr>
+      <w:sz w:val="20"/>
+      <w:szCs w:val="20"/>
+    </w:rPr>
+  </w:style>
+  <w:style w:type="character" w:styleId="FootnoteReference">
+    <w:name w:val="footnote reference"/>
+    <w:basedOn w:val="DefaultParagraphFont"/>
+    <w:uiPriority w:val="99"/>
+    <w:semiHidden/>
+    <w:unhideWhenUsed/>
+    <w:rsid w:val="0079060D"/>
+    <w:rPr>
+      <w:vertAlign w:val="superscript"/>
+    </w:rPr>
+  </w:style>
 </w:styles>
 </file>
 

</xml_diff>

<commit_message>
Updated heuristic analysis with optimal plans for breadth first search.
</commit_message>
<xml_diff>
--- a/heuristic_analysis.docx
+++ b/heuristic_analysis.docx
@@ -1070,7 +1070,236 @@
           </w:p>
         </w:tc>
       </w:tr>
+      <w:tr>
+        <w:trPr>
+          <w:trHeight w:val="300"/>
+        </w:trPr>
+        <w:tc>
+          <w:tcPr>
+            <w:tcW w:w="1000" w:type="dxa"/>
+            <w:tcBorders>
+              <w:top w:val="nil"/>
+              <w:left w:val="nil"/>
+              <w:bottom w:val="nil"/>
+              <w:right w:val="nil"/>
+            </w:tcBorders>
+            <w:shd w:val="clear" w:color="auto" w:fill="auto"/>
+            <w:noWrap/>
+            <w:vAlign w:val="center"/>
+          </w:tcPr>
+          <w:p>
+            <w:pPr>
+              <w:spacing w:after="0" w:line="240" w:lineRule="auto"/>
+              <w:jc w:val="center"/>
+              <w:rPr>
+                <w:rFonts w:ascii="Calibri" w:eastAsia="Times New Roman" w:hAnsi="Calibri" w:cs="Calibri"/>
+                <w:color w:val="000000"/>
+              </w:rPr>
+            </w:pPr>
+          </w:p>
+        </w:tc>
+        <w:tc>
+          <w:tcPr>
+            <w:tcW w:w="1240" w:type="dxa"/>
+            <w:tcBorders>
+              <w:top w:val="nil"/>
+              <w:left w:val="nil"/>
+              <w:bottom w:val="nil"/>
+              <w:right w:val="nil"/>
+            </w:tcBorders>
+            <w:shd w:val="clear" w:color="auto" w:fill="auto"/>
+            <w:noWrap/>
+            <w:vAlign w:val="center"/>
+          </w:tcPr>
+          <w:p>
+            <w:pPr>
+              <w:spacing w:after="0" w:line="240" w:lineRule="auto"/>
+              <w:jc w:val="center"/>
+              <w:rPr>
+                <w:rFonts w:ascii="Calibri" w:eastAsia="Times New Roman" w:hAnsi="Calibri" w:cs="Calibri"/>
+                <w:color w:val="000000"/>
+              </w:rPr>
+            </w:pPr>
+          </w:p>
+        </w:tc>
+        <w:tc>
+          <w:tcPr>
+            <w:tcW w:w="960" w:type="dxa"/>
+            <w:tcBorders>
+              <w:top w:val="nil"/>
+              <w:left w:val="nil"/>
+              <w:bottom w:val="nil"/>
+              <w:right w:val="nil"/>
+            </w:tcBorders>
+            <w:shd w:val="clear" w:color="auto" w:fill="auto"/>
+            <w:noWrap/>
+            <w:vAlign w:val="center"/>
+          </w:tcPr>
+          <w:p>
+            <w:pPr>
+              <w:spacing w:after="0" w:line="240" w:lineRule="auto"/>
+              <w:jc w:val="center"/>
+              <w:rPr>
+                <w:rFonts w:ascii="Calibri" w:eastAsia="Times New Roman" w:hAnsi="Calibri" w:cs="Calibri"/>
+                <w:color w:val="000000"/>
+              </w:rPr>
+            </w:pPr>
+          </w:p>
+        </w:tc>
+        <w:tc>
+          <w:tcPr>
+            <w:tcW w:w="960" w:type="dxa"/>
+            <w:tcBorders>
+              <w:top w:val="nil"/>
+              <w:left w:val="nil"/>
+              <w:bottom w:val="nil"/>
+              <w:right w:val="nil"/>
+            </w:tcBorders>
+            <w:shd w:val="clear" w:color="auto" w:fill="auto"/>
+            <w:noWrap/>
+            <w:vAlign w:val="center"/>
+          </w:tcPr>
+          <w:p>
+            <w:pPr>
+              <w:spacing w:after="0" w:line="240" w:lineRule="auto"/>
+              <w:jc w:val="center"/>
+              <w:rPr>
+                <w:rFonts w:ascii="Calibri" w:eastAsia="Times New Roman" w:hAnsi="Calibri" w:cs="Calibri"/>
+                <w:color w:val="000000"/>
+              </w:rPr>
+            </w:pPr>
+          </w:p>
+        </w:tc>
+        <w:tc>
+          <w:tcPr>
+            <w:tcW w:w="960" w:type="dxa"/>
+            <w:tcBorders>
+              <w:top w:val="nil"/>
+              <w:left w:val="nil"/>
+              <w:bottom w:val="nil"/>
+              <w:right w:val="nil"/>
+            </w:tcBorders>
+            <w:shd w:val="clear" w:color="auto" w:fill="auto"/>
+            <w:noWrap/>
+            <w:vAlign w:val="center"/>
+          </w:tcPr>
+          <w:p>
+            <w:pPr>
+              <w:spacing w:after="0" w:line="240" w:lineRule="auto"/>
+              <w:jc w:val="center"/>
+              <w:rPr>
+                <w:rFonts w:ascii="Calibri" w:eastAsia="Times New Roman" w:hAnsi="Calibri" w:cs="Calibri"/>
+                <w:color w:val="000000"/>
+              </w:rPr>
+            </w:pPr>
+          </w:p>
+        </w:tc>
+        <w:tc>
+          <w:tcPr>
+            <w:tcW w:w="1120" w:type="dxa"/>
+            <w:tcBorders>
+              <w:top w:val="nil"/>
+              <w:left w:val="nil"/>
+              <w:bottom w:val="nil"/>
+              <w:right w:val="nil"/>
+            </w:tcBorders>
+            <w:shd w:val="clear" w:color="auto" w:fill="auto"/>
+            <w:noWrap/>
+            <w:vAlign w:val="center"/>
+          </w:tcPr>
+          <w:p>
+            <w:pPr>
+              <w:spacing w:after="0" w:line="240" w:lineRule="auto"/>
+              <w:jc w:val="center"/>
+              <w:rPr>
+                <w:rFonts w:ascii="Calibri" w:eastAsia="Times New Roman" w:hAnsi="Calibri" w:cs="Calibri"/>
+                <w:color w:val="000000"/>
+              </w:rPr>
+            </w:pPr>
+          </w:p>
+        </w:tc>
+      </w:tr>
     </w:tbl>
+    <w:p>
+      <w:pPr>
+        <w:spacing w:after="0"/>
+      </w:pPr>
+      <w:bookmarkStart w:id="0" w:name="_GoBack"/>
+      <w:bookmarkEnd w:id="0"/>
+      <w:proofErr w:type="gramStart"/>
+      <w:r>
+        <w:t>Load(</w:t>
+      </w:r>
+      <w:proofErr w:type="gramEnd"/>
+      <w:r>
+        <w:t>C2, P2, JFK)</w:t>
+      </w:r>
+    </w:p>
+    <w:p>
+      <w:pPr>
+        <w:spacing w:after="0"/>
+      </w:pPr>
+      <w:proofErr w:type="gramStart"/>
+      <w:r>
+        <w:t>Load(</w:t>
+      </w:r>
+      <w:proofErr w:type="gramEnd"/>
+      <w:r>
+        <w:t>C1, P1, SFO)</w:t>
+      </w:r>
+    </w:p>
+    <w:p>
+      <w:pPr>
+        <w:spacing w:after="0"/>
+      </w:pPr>
+      <w:proofErr w:type="gramStart"/>
+      <w:r>
+        <w:t>Fly(</w:t>
+      </w:r>
+      <w:proofErr w:type="gramEnd"/>
+      <w:r>
+        <w:t>P2, JFK, SFO)</w:t>
+      </w:r>
+    </w:p>
+    <w:p>
+      <w:pPr>
+        <w:spacing w:after="0"/>
+      </w:pPr>
+      <w:proofErr w:type="gramStart"/>
+      <w:r>
+        <w:t>Unload(</w:t>
+      </w:r>
+      <w:proofErr w:type="gramEnd"/>
+      <w:r>
+        <w:t>C2, P2, SFO)</w:t>
+      </w:r>
+    </w:p>
+    <w:p>
+      <w:pPr>
+        <w:spacing w:after="0"/>
+      </w:pPr>
+      <w:proofErr w:type="gramStart"/>
+      <w:r>
+        <w:t>Fly(</w:t>
+      </w:r>
+      <w:proofErr w:type="gramEnd"/>
+      <w:r>
+        <w:t>P1, SFO, JFK)</w:t>
+      </w:r>
+    </w:p>
+    <w:p>
+      <w:pPr>
+        <w:spacing w:after="0"/>
+      </w:pPr>
+      <w:proofErr w:type="gramStart"/>
+      <w:r>
+        <w:t>Unload(</w:t>
+      </w:r>
+      <w:proofErr w:type="gramEnd"/>
+      <w:r>
+        <w:t>C1, P1, JFK)</w:t>
+      </w:r>
+    </w:p>
     <w:p>
       <w:pPr>
         <w:rPr>
@@ -1098,6 +1327,1176 @@
           <w:szCs w:val="24"/>
         </w:rPr>
         <w:t>Figure 1</w:t>
+      </w:r>
+    </w:p>
+    <w:p>
+      <w:pPr>
+        <w:rPr>
+          <w:b/>
+          <w:sz w:val="24"/>
+          <w:szCs w:val="24"/>
+        </w:rPr>
+      </w:pPr>
+    </w:p>
+    <w:tbl>
+      <w:tblPr>
+        <w:tblW w:w="6184" w:type="dxa"/>
+        <w:tblLook w:val="04A0" w:firstRow="1" w:lastRow="0" w:firstColumn="1" w:lastColumn="0" w:noHBand="0" w:noVBand="1"/>
+      </w:tblPr>
+      <w:tblGrid>
+        <w:gridCol w:w="974"/>
+        <w:gridCol w:w="1210"/>
+        <w:gridCol w:w="960"/>
+        <w:gridCol w:w="960"/>
+        <w:gridCol w:w="960"/>
+        <w:gridCol w:w="1120"/>
+      </w:tblGrid>
+      <w:tr>
+        <w:trPr>
+          <w:trHeight w:val="315"/>
+        </w:trPr>
+        <w:tc>
+          <w:tcPr>
+            <w:tcW w:w="974" w:type="dxa"/>
+            <w:tcBorders>
+              <w:top w:val="nil"/>
+              <w:left w:val="nil"/>
+              <w:bottom w:val="nil"/>
+              <w:right w:val="nil"/>
+            </w:tcBorders>
+            <w:shd w:val="clear" w:color="auto" w:fill="auto"/>
+            <w:noWrap/>
+            <w:vAlign w:val="bottom"/>
+            <w:hideMark/>
+          </w:tcPr>
+          <w:p>
+            <w:pPr>
+              <w:spacing w:after="0" w:line="240" w:lineRule="auto"/>
+              <w:rPr>
+                <w:rFonts w:ascii="Times New Roman" w:eastAsia="Times New Roman" w:hAnsi="Times New Roman" w:cs="Times New Roman"/>
+                <w:sz w:val="24"/>
+                <w:szCs w:val="24"/>
+              </w:rPr>
+            </w:pPr>
+          </w:p>
+        </w:tc>
+        <w:tc>
+          <w:tcPr>
+            <w:tcW w:w="5210" w:type="dxa"/>
+            <w:gridSpan w:val="5"/>
+            <w:tcBorders>
+              <w:top w:val="nil"/>
+              <w:left w:val="nil"/>
+              <w:bottom w:val="nil"/>
+              <w:right w:val="nil"/>
+            </w:tcBorders>
+            <w:shd w:val="clear" w:color="000000" w:fill="DDEBF7"/>
+            <w:noWrap/>
+            <w:vAlign w:val="bottom"/>
+            <w:hideMark/>
+          </w:tcPr>
+          <w:p>
+            <w:pPr>
+              <w:spacing w:after="0" w:line="240" w:lineRule="auto"/>
+              <w:jc w:val="center"/>
+              <w:rPr>
+                <w:rFonts w:ascii="Calibri" w:eastAsia="Times New Roman" w:hAnsi="Calibri" w:cs="Calibri"/>
+                <w:b/>
+                <w:bCs/>
+                <w:color w:val="000000"/>
+                <w:sz w:val="24"/>
+                <w:szCs w:val="24"/>
+              </w:rPr>
+            </w:pPr>
+            <w:r>
+              <w:rPr>
+                <w:rFonts w:ascii="Calibri" w:eastAsia="Times New Roman" w:hAnsi="Calibri" w:cs="Calibri"/>
+                <w:b/>
+                <w:bCs/>
+                <w:color w:val="000000"/>
+                <w:sz w:val="24"/>
+                <w:szCs w:val="24"/>
+              </w:rPr>
+              <w:t>Depth First Search</w:t>
+            </w:r>
+          </w:p>
+        </w:tc>
+      </w:tr>
+      <w:tr>
+        <w:trPr>
+          <w:trHeight w:val="600"/>
+        </w:trPr>
+        <w:tc>
+          <w:tcPr>
+            <w:tcW w:w="974" w:type="dxa"/>
+            <w:tcBorders>
+              <w:top w:val="nil"/>
+              <w:left w:val="nil"/>
+              <w:bottom w:val="nil"/>
+              <w:right w:val="nil"/>
+            </w:tcBorders>
+            <w:shd w:val="clear" w:color="auto" w:fill="auto"/>
+            <w:vAlign w:val="bottom"/>
+            <w:hideMark/>
+          </w:tcPr>
+          <w:p>
+            <w:pPr>
+              <w:spacing w:after="0" w:line="240" w:lineRule="auto"/>
+              <w:jc w:val="center"/>
+              <w:rPr>
+                <w:rFonts w:ascii="Calibri" w:eastAsia="Times New Roman" w:hAnsi="Calibri" w:cs="Calibri"/>
+                <w:b/>
+                <w:bCs/>
+                <w:color w:val="000000"/>
+                <w:sz w:val="24"/>
+                <w:szCs w:val="24"/>
+              </w:rPr>
+            </w:pPr>
+          </w:p>
+        </w:tc>
+        <w:tc>
+          <w:tcPr>
+            <w:tcW w:w="1210" w:type="dxa"/>
+            <w:tcBorders>
+              <w:top w:val="nil"/>
+              <w:left w:val="nil"/>
+              <w:bottom w:val="nil"/>
+              <w:right w:val="nil"/>
+            </w:tcBorders>
+            <w:shd w:val="clear" w:color="000000" w:fill="C6E0B4"/>
+            <w:vAlign w:val="center"/>
+            <w:hideMark/>
+          </w:tcPr>
+          <w:p>
+            <w:pPr>
+              <w:spacing w:after="0" w:line="240" w:lineRule="auto"/>
+              <w:jc w:val="center"/>
+              <w:rPr>
+                <w:rFonts w:ascii="Calibri" w:eastAsia="Times New Roman" w:hAnsi="Calibri" w:cs="Calibri"/>
+                <w:color w:val="000000"/>
+              </w:rPr>
+            </w:pPr>
+            <w:r>
+              <w:rPr>
+                <w:rFonts w:ascii="Calibri" w:eastAsia="Times New Roman" w:hAnsi="Calibri" w:cs="Calibri"/>
+                <w:color w:val="000000"/>
+              </w:rPr>
+              <w:t>Expansions</w:t>
+            </w:r>
+          </w:p>
+        </w:tc>
+        <w:tc>
+          <w:tcPr>
+            <w:tcW w:w="960" w:type="dxa"/>
+            <w:tcBorders>
+              <w:top w:val="nil"/>
+              <w:left w:val="nil"/>
+              <w:bottom w:val="nil"/>
+              <w:right w:val="nil"/>
+            </w:tcBorders>
+            <w:shd w:val="clear" w:color="000000" w:fill="C6E0B4"/>
+            <w:vAlign w:val="center"/>
+            <w:hideMark/>
+          </w:tcPr>
+          <w:p>
+            <w:pPr>
+              <w:spacing w:after="0" w:line="240" w:lineRule="auto"/>
+              <w:jc w:val="center"/>
+              <w:rPr>
+                <w:rFonts w:ascii="Calibri" w:eastAsia="Times New Roman" w:hAnsi="Calibri" w:cs="Calibri"/>
+                <w:color w:val="000000"/>
+              </w:rPr>
+            </w:pPr>
+            <w:r>
+              <w:rPr>
+                <w:rFonts w:ascii="Calibri" w:eastAsia="Times New Roman" w:hAnsi="Calibri" w:cs="Calibri"/>
+                <w:color w:val="000000"/>
+              </w:rPr>
+              <w:t>Goal Tests</w:t>
+            </w:r>
+          </w:p>
+        </w:tc>
+        <w:tc>
+          <w:tcPr>
+            <w:tcW w:w="960" w:type="dxa"/>
+            <w:tcBorders>
+              <w:top w:val="nil"/>
+              <w:left w:val="nil"/>
+              <w:bottom w:val="nil"/>
+              <w:right w:val="nil"/>
+            </w:tcBorders>
+            <w:shd w:val="clear" w:color="000000" w:fill="C6E0B4"/>
+            <w:vAlign w:val="center"/>
+            <w:hideMark/>
+          </w:tcPr>
+          <w:p>
+            <w:pPr>
+              <w:spacing w:after="0" w:line="240" w:lineRule="auto"/>
+              <w:jc w:val="center"/>
+              <w:rPr>
+                <w:rFonts w:ascii="Calibri" w:eastAsia="Times New Roman" w:hAnsi="Calibri" w:cs="Calibri"/>
+                <w:color w:val="000000"/>
+              </w:rPr>
+            </w:pPr>
+            <w:r>
+              <w:rPr>
+                <w:rFonts w:ascii="Calibri" w:eastAsia="Times New Roman" w:hAnsi="Calibri" w:cs="Calibri"/>
+                <w:color w:val="000000"/>
+              </w:rPr>
+              <w:t>New Nodes</w:t>
+            </w:r>
+          </w:p>
+        </w:tc>
+        <w:tc>
+          <w:tcPr>
+            <w:tcW w:w="960" w:type="dxa"/>
+            <w:tcBorders>
+              <w:top w:val="nil"/>
+              <w:left w:val="nil"/>
+              <w:bottom w:val="nil"/>
+              <w:right w:val="nil"/>
+            </w:tcBorders>
+            <w:shd w:val="clear" w:color="000000" w:fill="C6E0B4"/>
+            <w:vAlign w:val="center"/>
+            <w:hideMark/>
+          </w:tcPr>
+          <w:p>
+            <w:pPr>
+              <w:spacing w:after="0" w:line="240" w:lineRule="auto"/>
+              <w:jc w:val="center"/>
+              <w:rPr>
+                <w:rFonts w:ascii="Calibri" w:eastAsia="Times New Roman" w:hAnsi="Calibri" w:cs="Calibri"/>
+                <w:color w:val="000000"/>
+              </w:rPr>
+            </w:pPr>
+            <w:r>
+              <w:rPr>
+                <w:rFonts w:ascii="Calibri" w:eastAsia="Times New Roman" w:hAnsi="Calibri" w:cs="Calibri"/>
+                <w:color w:val="000000"/>
+              </w:rPr>
+              <w:t>Plan Length</w:t>
+            </w:r>
+          </w:p>
+        </w:tc>
+        <w:tc>
+          <w:tcPr>
+            <w:tcW w:w="1120" w:type="dxa"/>
+            <w:tcBorders>
+              <w:top w:val="nil"/>
+              <w:left w:val="nil"/>
+              <w:bottom w:val="nil"/>
+              <w:right w:val="nil"/>
+            </w:tcBorders>
+            <w:shd w:val="clear" w:color="000000" w:fill="C6E0B4"/>
+            <w:vAlign w:val="center"/>
+            <w:hideMark/>
+          </w:tcPr>
+          <w:p>
+            <w:pPr>
+              <w:spacing w:after="0" w:line="240" w:lineRule="auto"/>
+              <w:jc w:val="center"/>
+              <w:rPr>
+                <w:rFonts w:ascii="Calibri" w:eastAsia="Times New Roman" w:hAnsi="Calibri" w:cs="Calibri"/>
+                <w:color w:val="000000"/>
+              </w:rPr>
+            </w:pPr>
+            <w:r>
+              <w:rPr>
+                <w:rFonts w:ascii="Calibri" w:eastAsia="Times New Roman" w:hAnsi="Calibri" w:cs="Calibri"/>
+                <w:color w:val="000000"/>
+              </w:rPr>
+              <w:t>Elapsed Time (sec)</w:t>
+            </w:r>
+          </w:p>
+        </w:tc>
+      </w:tr>
+      <w:tr>
+        <w:trPr>
+          <w:trHeight w:val="570"/>
+        </w:trPr>
+        <w:tc>
+          <w:tcPr>
+            <w:tcW w:w="974" w:type="dxa"/>
+            <w:tcBorders>
+              <w:top w:val="nil"/>
+              <w:left w:val="nil"/>
+              <w:bottom w:val="nil"/>
+              <w:right w:val="nil"/>
+            </w:tcBorders>
+            <w:shd w:val="clear" w:color="000000" w:fill="C6E0B4"/>
+            <w:vAlign w:val="center"/>
+            <w:hideMark/>
+          </w:tcPr>
+          <w:p>
+            <w:pPr>
+              <w:spacing w:after="0" w:line="240" w:lineRule="auto"/>
+              <w:jc w:val="center"/>
+              <w:rPr>
+                <w:rFonts w:ascii="Calibri" w:eastAsia="Times New Roman" w:hAnsi="Calibri" w:cs="Calibri"/>
+                <w:color w:val="000000"/>
+              </w:rPr>
+            </w:pPr>
+            <w:r>
+              <w:rPr>
+                <w:rFonts w:ascii="Calibri" w:eastAsia="Times New Roman" w:hAnsi="Calibri" w:cs="Calibri"/>
+                <w:color w:val="000000"/>
+              </w:rPr>
+              <w:t>Air Cargo Problem</w:t>
+            </w:r>
+          </w:p>
+        </w:tc>
+        <w:tc>
+          <w:tcPr>
+            <w:tcW w:w="1210" w:type="dxa"/>
+            <w:tcBorders>
+              <w:top w:val="nil"/>
+              <w:left w:val="nil"/>
+              <w:bottom w:val="nil"/>
+              <w:right w:val="nil"/>
+            </w:tcBorders>
+            <w:shd w:val="clear" w:color="auto" w:fill="auto"/>
+            <w:noWrap/>
+            <w:vAlign w:val="bottom"/>
+            <w:hideMark/>
+          </w:tcPr>
+          <w:p>
+            <w:pPr>
+              <w:spacing w:after="0" w:line="240" w:lineRule="auto"/>
+              <w:jc w:val="center"/>
+              <w:rPr>
+                <w:rFonts w:ascii="Calibri" w:eastAsia="Times New Roman" w:hAnsi="Calibri" w:cs="Calibri"/>
+                <w:color w:val="000000"/>
+              </w:rPr>
+            </w:pPr>
+          </w:p>
+        </w:tc>
+        <w:tc>
+          <w:tcPr>
+            <w:tcW w:w="960" w:type="dxa"/>
+            <w:tcBorders>
+              <w:top w:val="nil"/>
+              <w:left w:val="nil"/>
+              <w:bottom w:val="nil"/>
+              <w:right w:val="nil"/>
+            </w:tcBorders>
+            <w:shd w:val="clear" w:color="auto" w:fill="auto"/>
+            <w:noWrap/>
+            <w:vAlign w:val="bottom"/>
+            <w:hideMark/>
+          </w:tcPr>
+          <w:p>
+            <w:pPr>
+              <w:spacing w:after="0" w:line="240" w:lineRule="auto"/>
+              <w:rPr>
+                <w:rFonts w:ascii="Times New Roman" w:eastAsia="Times New Roman" w:hAnsi="Times New Roman" w:cs="Times New Roman"/>
+                <w:sz w:val="20"/>
+                <w:szCs w:val="20"/>
+              </w:rPr>
+            </w:pPr>
+          </w:p>
+        </w:tc>
+        <w:tc>
+          <w:tcPr>
+            <w:tcW w:w="960" w:type="dxa"/>
+            <w:tcBorders>
+              <w:top w:val="nil"/>
+              <w:left w:val="nil"/>
+              <w:bottom w:val="nil"/>
+              <w:right w:val="nil"/>
+            </w:tcBorders>
+            <w:shd w:val="clear" w:color="auto" w:fill="auto"/>
+            <w:noWrap/>
+            <w:vAlign w:val="bottom"/>
+            <w:hideMark/>
+          </w:tcPr>
+          <w:p>
+            <w:pPr>
+              <w:spacing w:after="0" w:line="240" w:lineRule="auto"/>
+              <w:rPr>
+                <w:rFonts w:ascii="Times New Roman" w:eastAsia="Times New Roman" w:hAnsi="Times New Roman" w:cs="Times New Roman"/>
+                <w:sz w:val="20"/>
+                <w:szCs w:val="20"/>
+              </w:rPr>
+            </w:pPr>
+          </w:p>
+        </w:tc>
+        <w:tc>
+          <w:tcPr>
+            <w:tcW w:w="960" w:type="dxa"/>
+            <w:tcBorders>
+              <w:top w:val="nil"/>
+              <w:left w:val="nil"/>
+              <w:bottom w:val="nil"/>
+              <w:right w:val="nil"/>
+            </w:tcBorders>
+            <w:shd w:val="clear" w:color="auto" w:fill="auto"/>
+            <w:noWrap/>
+            <w:vAlign w:val="bottom"/>
+            <w:hideMark/>
+          </w:tcPr>
+          <w:p>
+            <w:pPr>
+              <w:spacing w:after="0" w:line="240" w:lineRule="auto"/>
+              <w:rPr>
+                <w:rFonts w:ascii="Times New Roman" w:eastAsia="Times New Roman" w:hAnsi="Times New Roman" w:cs="Times New Roman"/>
+                <w:sz w:val="20"/>
+                <w:szCs w:val="20"/>
+              </w:rPr>
+            </w:pPr>
+          </w:p>
+        </w:tc>
+        <w:tc>
+          <w:tcPr>
+            <w:tcW w:w="1120" w:type="dxa"/>
+            <w:tcBorders>
+              <w:top w:val="nil"/>
+              <w:left w:val="nil"/>
+              <w:bottom w:val="nil"/>
+              <w:right w:val="nil"/>
+            </w:tcBorders>
+            <w:shd w:val="clear" w:color="auto" w:fill="auto"/>
+            <w:noWrap/>
+            <w:vAlign w:val="bottom"/>
+            <w:hideMark/>
+          </w:tcPr>
+          <w:p>
+            <w:pPr>
+              <w:spacing w:after="0" w:line="240" w:lineRule="auto"/>
+              <w:rPr>
+                <w:rFonts w:ascii="Times New Roman" w:eastAsia="Times New Roman" w:hAnsi="Times New Roman" w:cs="Times New Roman"/>
+                <w:sz w:val="20"/>
+                <w:szCs w:val="20"/>
+              </w:rPr>
+            </w:pPr>
+          </w:p>
+        </w:tc>
+      </w:tr>
+      <w:tr>
+        <w:trPr>
+          <w:trHeight w:val="300"/>
+        </w:trPr>
+        <w:tc>
+          <w:tcPr>
+            <w:tcW w:w="974" w:type="dxa"/>
+            <w:tcBorders>
+              <w:top w:val="nil"/>
+              <w:left w:val="nil"/>
+              <w:bottom w:val="nil"/>
+              <w:right w:val="nil"/>
+            </w:tcBorders>
+            <w:shd w:val="clear" w:color="auto" w:fill="auto"/>
+            <w:noWrap/>
+            <w:vAlign w:val="center"/>
+            <w:hideMark/>
+          </w:tcPr>
+          <w:p>
+            <w:pPr>
+              <w:spacing w:after="0" w:line="240" w:lineRule="auto"/>
+              <w:jc w:val="center"/>
+              <w:rPr>
+                <w:rFonts w:ascii="Calibri" w:eastAsia="Times New Roman" w:hAnsi="Calibri" w:cs="Calibri"/>
+                <w:color w:val="000000"/>
+              </w:rPr>
+            </w:pPr>
+            <w:r>
+              <w:rPr>
+                <w:rFonts w:ascii="Calibri" w:eastAsia="Times New Roman" w:hAnsi="Calibri" w:cs="Calibri"/>
+                <w:color w:val="000000"/>
+              </w:rPr>
+              <w:t>1</w:t>
+            </w:r>
+          </w:p>
+        </w:tc>
+        <w:tc>
+          <w:tcPr>
+            <w:tcW w:w="1210" w:type="dxa"/>
+            <w:tcBorders>
+              <w:top w:val="nil"/>
+              <w:left w:val="nil"/>
+              <w:bottom w:val="nil"/>
+              <w:right w:val="nil"/>
+            </w:tcBorders>
+            <w:shd w:val="clear" w:color="auto" w:fill="auto"/>
+            <w:noWrap/>
+            <w:vAlign w:val="center"/>
+            <w:hideMark/>
+          </w:tcPr>
+          <w:p>
+            <w:pPr>
+              <w:spacing w:after="0" w:line="240" w:lineRule="auto"/>
+              <w:jc w:val="center"/>
+              <w:rPr>
+                <w:rFonts w:ascii="Calibri" w:eastAsia="Times New Roman" w:hAnsi="Calibri" w:cs="Calibri"/>
+                <w:color w:val="000000"/>
+              </w:rPr>
+            </w:pPr>
+            <w:r>
+              <w:rPr>
+                <w:rFonts w:ascii="Calibri" w:eastAsia="Times New Roman" w:hAnsi="Calibri" w:cs="Calibri"/>
+                <w:color w:val="000000"/>
+              </w:rPr>
+              <w:t>12</w:t>
+            </w:r>
+          </w:p>
+        </w:tc>
+        <w:tc>
+          <w:tcPr>
+            <w:tcW w:w="960" w:type="dxa"/>
+            <w:tcBorders>
+              <w:top w:val="nil"/>
+              <w:left w:val="nil"/>
+              <w:bottom w:val="nil"/>
+              <w:right w:val="nil"/>
+            </w:tcBorders>
+            <w:shd w:val="clear" w:color="auto" w:fill="auto"/>
+            <w:noWrap/>
+            <w:vAlign w:val="center"/>
+            <w:hideMark/>
+          </w:tcPr>
+          <w:p>
+            <w:pPr>
+              <w:spacing w:after="0" w:line="240" w:lineRule="auto"/>
+              <w:jc w:val="center"/>
+              <w:rPr>
+                <w:rFonts w:ascii="Calibri" w:eastAsia="Times New Roman" w:hAnsi="Calibri" w:cs="Calibri"/>
+                <w:color w:val="000000"/>
+              </w:rPr>
+            </w:pPr>
+            <w:r>
+              <w:rPr>
+                <w:rFonts w:ascii="Calibri" w:eastAsia="Times New Roman" w:hAnsi="Calibri" w:cs="Calibri"/>
+                <w:color w:val="000000"/>
+              </w:rPr>
+              <w:t>13</w:t>
+            </w:r>
+          </w:p>
+        </w:tc>
+        <w:tc>
+          <w:tcPr>
+            <w:tcW w:w="960" w:type="dxa"/>
+            <w:tcBorders>
+              <w:top w:val="nil"/>
+              <w:left w:val="nil"/>
+              <w:bottom w:val="nil"/>
+              <w:right w:val="nil"/>
+            </w:tcBorders>
+            <w:shd w:val="clear" w:color="auto" w:fill="auto"/>
+            <w:noWrap/>
+            <w:vAlign w:val="center"/>
+            <w:hideMark/>
+          </w:tcPr>
+          <w:p>
+            <w:pPr>
+              <w:spacing w:after="0" w:line="240" w:lineRule="auto"/>
+              <w:jc w:val="center"/>
+              <w:rPr>
+                <w:rFonts w:ascii="Calibri" w:eastAsia="Times New Roman" w:hAnsi="Calibri" w:cs="Calibri"/>
+                <w:color w:val="000000"/>
+              </w:rPr>
+            </w:pPr>
+            <w:r>
+              <w:rPr>
+                <w:rFonts w:ascii="Calibri" w:eastAsia="Times New Roman" w:hAnsi="Calibri" w:cs="Calibri"/>
+                <w:color w:val="000000"/>
+              </w:rPr>
+              <w:t>48</w:t>
+            </w:r>
+          </w:p>
+        </w:tc>
+        <w:tc>
+          <w:tcPr>
+            <w:tcW w:w="960" w:type="dxa"/>
+            <w:tcBorders>
+              <w:top w:val="nil"/>
+              <w:left w:val="nil"/>
+              <w:bottom w:val="nil"/>
+              <w:right w:val="nil"/>
+            </w:tcBorders>
+            <w:shd w:val="clear" w:color="auto" w:fill="auto"/>
+            <w:noWrap/>
+            <w:vAlign w:val="center"/>
+            <w:hideMark/>
+          </w:tcPr>
+          <w:p>
+            <w:pPr>
+              <w:spacing w:after="0" w:line="240" w:lineRule="auto"/>
+              <w:jc w:val="center"/>
+              <w:rPr>
+                <w:rFonts w:ascii="Calibri" w:eastAsia="Times New Roman" w:hAnsi="Calibri" w:cs="Calibri"/>
+                <w:color w:val="000000"/>
+              </w:rPr>
+            </w:pPr>
+            <w:r>
+              <w:rPr>
+                <w:rFonts w:ascii="Calibri" w:eastAsia="Times New Roman" w:hAnsi="Calibri" w:cs="Calibri"/>
+                <w:color w:val="000000"/>
+              </w:rPr>
+              <w:t>12</w:t>
+            </w:r>
+          </w:p>
+        </w:tc>
+        <w:tc>
+          <w:tcPr>
+            <w:tcW w:w="1120" w:type="dxa"/>
+            <w:tcBorders>
+              <w:top w:val="nil"/>
+              <w:left w:val="nil"/>
+              <w:bottom w:val="nil"/>
+              <w:right w:val="nil"/>
+            </w:tcBorders>
+            <w:shd w:val="clear" w:color="auto" w:fill="auto"/>
+            <w:noWrap/>
+            <w:vAlign w:val="center"/>
+            <w:hideMark/>
+          </w:tcPr>
+          <w:p>
+            <w:pPr>
+              <w:spacing w:after="0" w:line="240" w:lineRule="auto"/>
+              <w:jc w:val="center"/>
+              <w:rPr>
+                <w:rFonts w:ascii="Calibri" w:eastAsia="Times New Roman" w:hAnsi="Calibri" w:cs="Calibri"/>
+                <w:color w:val="000000"/>
+              </w:rPr>
+            </w:pPr>
+            <w:r>
+              <w:rPr>
+                <w:rFonts w:ascii="Calibri" w:eastAsia="Times New Roman" w:hAnsi="Calibri" w:cs="Calibri"/>
+                <w:color w:val="000000"/>
+              </w:rPr>
+              <w:t>0.02</w:t>
+            </w:r>
+          </w:p>
+        </w:tc>
+      </w:tr>
+      <w:tr>
+        <w:trPr>
+          <w:trHeight w:val="300"/>
+        </w:trPr>
+        <w:tc>
+          <w:tcPr>
+            <w:tcW w:w="974" w:type="dxa"/>
+            <w:tcBorders>
+              <w:top w:val="nil"/>
+              <w:left w:val="nil"/>
+              <w:bottom w:val="nil"/>
+              <w:right w:val="nil"/>
+            </w:tcBorders>
+            <w:shd w:val="clear" w:color="auto" w:fill="auto"/>
+            <w:noWrap/>
+            <w:vAlign w:val="center"/>
+            <w:hideMark/>
+          </w:tcPr>
+          <w:p>
+            <w:pPr>
+              <w:spacing w:after="0" w:line="240" w:lineRule="auto"/>
+              <w:jc w:val="center"/>
+              <w:rPr>
+                <w:rFonts w:ascii="Calibri" w:eastAsia="Times New Roman" w:hAnsi="Calibri" w:cs="Calibri"/>
+                <w:color w:val="000000"/>
+              </w:rPr>
+            </w:pPr>
+            <w:r>
+              <w:rPr>
+                <w:rFonts w:ascii="Calibri" w:eastAsia="Times New Roman" w:hAnsi="Calibri" w:cs="Calibri"/>
+                <w:color w:val="000000"/>
+              </w:rPr>
+              <w:t>2</w:t>
+            </w:r>
+          </w:p>
+        </w:tc>
+        <w:tc>
+          <w:tcPr>
+            <w:tcW w:w="1210" w:type="dxa"/>
+            <w:tcBorders>
+              <w:top w:val="nil"/>
+              <w:left w:val="nil"/>
+              <w:bottom w:val="nil"/>
+              <w:right w:val="nil"/>
+            </w:tcBorders>
+            <w:shd w:val="clear" w:color="auto" w:fill="auto"/>
+            <w:noWrap/>
+            <w:vAlign w:val="center"/>
+            <w:hideMark/>
+          </w:tcPr>
+          <w:p>
+            <w:pPr>
+              <w:spacing w:after="0" w:line="240" w:lineRule="auto"/>
+              <w:jc w:val="center"/>
+              <w:rPr>
+                <w:rFonts w:ascii="Calibri" w:eastAsia="Times New Roman" w:hAnsi="Calibri" w:cs="Calibri"/>
+                <w:color w:val="000000"/>
+              </w:rPr>
+            </w:pPr>
+            <w:r>
+              <w:rPr>
+                <w:rFonts w:ascii="Calibri" w:eastAsia="Times New Roman" w:hAnsi="Calibri" w:cs="Calibri"/>
+                <w:color w:val="000000"/>
+              </w:rPr>
+              <w:t>582</w:t>
+            </w:r>
+          </w:p>
+        </w:tc>
+        <w:tc>
+          <w:tcPr>
+            <w:tcW w:w="960" w:type="dxa"/>
+            <w:tcBorders>
+              <w:top w:val="nil"/>
+              <w:left w:val="nil"/>
+              <w:bottom w:val="nil"/>
+              <w:right w:val="nil"/>
+            </w:tcBorders>
+            <w:shd w:val="clear" w:color="auto" w:fill="auto"/>
+            <w:noWrap/>
+            <w:vAlign w:val="center"/>
+            <w:hideMark/>
+          </w:tcPr>
+          <w:p>
+            <w:pPr>
+              <w:spacing w:after="0" w:line="240" w:lineRule="auto"/>
+              <w:jc w:val="center"/>
+              <w:rPr>
+                <w:rFonts w:ascii="Calibri" w:eastAsia="Times New Roman" w:hAnsi="Calibri" w:cs="Calibri"/>
+                <w:color w:val="000000"/>
+              </w:rPr>
+            </w:pPr>
+            <w:r>
+              <w:rPr>
+                <w:rFonts w:ascii="Calibri" w:eastAsia="Times New Roman" w:hAnsi="Calibri" w:cs="Calibri"/>
+                <w:color w:val="000000"/>
+              </w:rPr>
+              <w:t>583</w:t>
+            </w:r>
+          </w:p>
+        </w:tc>
+        <w:tc>
+          <w:tcPr>
+            <w:tcW w:w="960" w:type="dxa"/>
+            <w:tcBorders>
+              <w:top w:val="nil"/>
+              <w:left w:val="nil"/>
+              <w:bottom w:val="nil"/>
+              <w:right w:val="nil"/>
+            </w:tcBorders>
+            <w:shd w:val="clear" w:color="auto" w:fill="auto"/>
+            <w:noWrap/>
+            <w:vAlign w:val="center"/>
+            <w:hideMark/>
+          </w:tcPr>
+          <w:p>
+            <w:pPr>
+              <w:spacing w:after="0" w:line="240" w:lineRule="auto"/>
+              <w:jc w:val="center"/>
+              <w:rPr>
+                <w:rFonts w:ascii="Calibri" w:eastAsia="Times New Roman" w:hAnsi="Calibri" w:cs="Calibri"/>
+                <w:color w:val="000000"/>
+              </w:rPr>
+            </w:pPr>
+            <w:r>
+              <w:rPr>
+                <w:rFonts w:ascii="Calibri" w:eastAsia="Times New Roman" w:hAnsi="Calibri" w:cs="Calibri"/>
+                <w:color w:val="000000"/>
+              </w:rPr>
+              <w:t>5211</w:t>
+            </w:r>
+          </w:p>
+        </w:tc>
+        <w:tc>
+          <w:tcPr>
+            <w:tcW w:w="960" w:type="dxa"/>
+            <w:tcBorders>
+              <w:top w:val="nil"/>
+              <w:left w:val="nil"/>
+              <w:bottom w:val="nil"/>
+              <w:right w:val="nil"/>
+            </w:tcBorders>
+            <w:shd w:val="clear" w:color="auto" w:fill="auto"/>
+            <w:noWrap/>
+            <w:vAlign w:val="center"/>
+            <w:hideMark/>
+          </w:tcPr>
+          <w:p>
+            <w:pPr>
+              <w:spacing w:after="0" w:line="240" w:lineRule="auto"/>
+              <w:jc w:val="center"/>
+              <w:rPr>
+                <w:rFonts w:ascii="Calibri" w:eastAsia="Times New Roman" w:hAnsi="Calibri" w:cs="Calibri"/>
+                <w:color w:val="000000"/>
+              </w:rPr>
+            </w:pPr>
+            <w:r>
+              <w:rPr>
+                <w:rFonts w:ascii="Calibri" w:eastAsia="Times New Roman" w:hAnsi="Calibri" w:cs="Calibri"/>
+                <w:color w:val="000000"/>
+              </w:rPr>
+              <w:t>575</w:t>
+            </w:r>
+          </w:p>
+        </w:tc>
+        <w:tc>
+          <w:tcPr>
+            <w:tcW w:w="1120" w:type="dxa"/>
+            <w:tcBorders>
+              <w:top w:val="nil"/>
+              <w:left w:val="nil"/>
+              <w:bottom w:val="nil"/>
+              <w:right w:val="nil"/>
+            </w:tcBorders>
+            <w:shd w:val="clear" w:color="auto" w:fill="auto"/>
+            <w:noWrap/>
+            <w:vAlign w:val="center"/>
+            <w:hideMark/>
+          </w:tcPr>
+          <w:p>
+            <w:pPr>
+              <w:spacing w:after="0" w:line="240" w:lineRule="auto"/>
+              <w:jc w:val="center"/>
+              <w:rPr>
+                <w:rFonts w:ascii="Calibri" w:eastAsia="Times New Roman" w:hAnsi="Calibri" w:cs="Calibri"/>
+                <w:color w:val="000000"/>
+              </w:rPr>
+            </w:pPr>
+            <w:r>
+              <w:rPr>
+                <w:rFonts w:ascii="Calibri" w:eastAsia="Times New Roman" w:hAnsi="Calibri" w:cs="Calibri"/>
+                <w:color w:val="000000"/>
+              </w:rPr>
+              <w:t>5.36</w:t>
+            </w:r>
+          </w:p>
+        </w:tc>
+      </w:tr>
+      <w:tr>
+        <w:trPr>
+          <w:trHeight w:val="300"/>
+        </w:trPr>
+        <w:tc>
+          <w:tcPr>
+            <w:tcW w:w="974" w:type="dxa"/>
+            <w:tcBorders>
+              <w:top w:val="nil"/>
+              <w:left w:val="nil"/>
+              <w:bottom w:val="nil"/>
+              <w:right w:val="nil"/>
+            </w:tcBorders>
+            <w:shd w:val="clear" w:color="auto" w:fill="auto"/>
+            <w:noWrap/>
+            <w:vAlign w:val="center"/>
+            <w:hideMark/>
+          </w:tcPr>
+          <w:p>
+            <w:pPr>
+              <w:spacing w:after="0" w:line="240" w:lineRule="auto"/>
+              <w:jc w:val="center"/>
+              <w:rPr>
+                <w:rFonts w:ascii="Calibri" w:eastAsia="Times New Roman" w:hAnsi="Calibri" w:cs="Calibri"/>
+                <w:color w:val="000000"/>
+              </w:rPr>
+            </w:pPr>
+            <w:r>
+              <w:rPr>
+                <w:rFonts w:ascii="Calibri" w:eastAsia="Times New Roman" w:hAnsi="Calibri" w:cs="Calibri"/>
+                <w:color w:val="000000"/>
+              </w:rPr>
+              <w:t>3</w:t>
+            </w:r>
+          </w:p>
+        </w:tc>
+        <w:tc>
+          <w:tcPr>
+            <w:tcW w:w="1210" w:type="dxa"/>
+            <w:tcBorders>
+              <w:top w:val="nil"/>
+              <w:left w:val="nil"/>
+              <w:bottom w:val="nil"/>
+              <w:right w:val="nil"/>
+            </w:tcBorders>
+            <w:shd w:val="clear" w:color="auto" w:fill="auto"/>
+            <w:noWrap/>
+            <w:vAlign w:val="center"/>
+            <w:hideMark/>
+          </w:tcPr>
+          <w:p>
+            <w:pPr>
+              <w:spacing w:after="0" w:line="240" w:lineRule="auto"/>
+              <w:jc w:val="center"/>
+              <w:rPr>
+                <w:rFonts w:ascii="Calibri" w:eastAsia="Times New Roman" w:hAnsi="Calibri" w:cs="Calibri"/>
+                <w:color w:val="000000"/>
+              </w:rPr>
+            </w:pPr>
+            <w:r>
+              <w:rPr>
+                <w:rFonts w:ascii="Calibri" w:eastAsia="Times New Roman" w:hAnsi="Calibri" w:cs="Calibri"/>
+                <w:color w:val="000000"/>
+              </w:rPr>
+              <w:t>627</w:t>
+            </w:r>
+          </w:p>
+        </w:tc>
+        <w:tc>
+          <w:tcPr>
+            <w:tcW w:w="960" w:type="dxa"/>
+            <w:tcBorders>
+              <w:top w:val="nil"/>
+              <w:left w:val="nil"/>
+              <w:bottom w:val="nil"/>
+              <w:right w:val="nil"/>
+            </w:tcBorders>
+            <w:shd w:val="clear" w:color="auto" w:fill="auto"/>
+            <w:noWrap/>
+            <w:vAlign w:val="center"/>
+            <w:hideMark/>
+          </w:tcPr>
+          <w:p>
+            <w:pPr>
+              <w:spacing w:after="0" w:line="240" w:lineRule="auto"/>
+              <w:jc w:val="center"/>
+              <w:rPr>
+                <w:rFonts w:ascii="Calibri" w:eastAsia="Times New Roman" w:hAnsi="Calibri" w:cs="Calibri"/>
+                <w:color w:val="000000"/>
+              </w:rPr>
+            </w:pPr>
+            <w:r>
+              <w:rPr>
+                <w:rFonts w:ascii="Calibri" w:eastAsia="Times New Roman" w:hAnsi="Calibri" w:cs="Calibri"/>
+                <w:color w:val="000000"/>
+              </w:rPr>
+              <w:t>628</w:t>
+            </w:r>
+          </w:p>
+        </w:tc>
+        <w:tc>
+          <w:tcPr>
+            <w:tcW w:w="960" w:type="dxa"/>
+            <w:tcBorders>
+              <w:top w:val="nil"/>
+              <w:left w:val="nil"/>
+              <w:bottom w:val="nil"/>
+              <w:right w:val="nil"/>
+            </w:tcBorders>
+            <w:shd w:val="clear" w:color="auto" w:fill="auto"/>
+            <w:noWrap/>
+            <w:vAlign w:val="center"/>
+            <w:hideMark/>
+          </w:tcPr>
+          <w:p>
+            <w:pPr>
+              <w:spacing w:after="0" w:line="240" w:lineRule="auto"/>
+              <w:jc w:val="center"/>
+              <w:rPr>
+                <w:rFonts w:ascii="Calibri" w:eastAsia="Times New Roman" w:hAnsi="Calibri" w:cs="Calibri"/>
+                <w:color w:val="000000"/>
+              </w:rPr>
+            </w:pPr>
+            <w:r>
+              <w:rPr>
+                <w:rFonts w:ascii="Calibri" w:eastAsia="Times New Roman" w:hAnsi="Calibri" w:cs="Calibri"/>
+                <w:color w:val="000000"/>
+              </w:rPr>
+              <w:t>5176</w:t>
+            </w:r>
+          </w:p>
+        </w:tc>
+        <w:tc>
+          <w:tcPr>
+            <w:tcW w:w="960" w:type="dxa"/>
+            <w:tcBorders>
+              <w:top w:val="nil"/>
+              <w:left w:val="nil"/>
+              <w:bottom w:val="nil"/>
+              <w:right w:val="nil"/>
+            </w:tcBorders>
+            <w:shd w:val="clear" w:color="auto" w:fill="auto"/>
+            <w:noWrap/>
+            <w:vAlign w:val="center"/>
+            <w:hideMark/>
+          </w:tcPr>
+          <w:p>
+            <w:pPr>
+              <w:spacing w:after="0" w:line="240" w:lineRule="auto"/>
+              <w:jc w:val="center"/>
+              <w:rPr>
+                <w:rFonts w:ascii="Calibri" w:eastAsia="Times New Roman" w:hAnsi="Calibri" w:cs="Calibri"/>
+                <w:color w:val="000000"/>
+              </w:rPr>
+            </w:pPr>
+            <w:r>
+              <w:rPr>
+                <w:rFonts w:ascii="Calibri" w:eastAsia="Times New Roman" w:hAnsi="Calibri" w:cs="Calibri"/>
+                <w:color w:val="000000"/>
+              </w:rPr>
+              <w:t>596</w:t>
+            </w:r>
+          </w:p>
+        </w:tc>
+        <w:tc>
+          <w:tcPr>
+            <w:tcW w:w="1120" w:type="dxa"/>
+            <w:tcBorders>
+              <w:top w:val="nil"/>
+              <w:left w:val="nil"/>
+              <w:bottom w:val="nil"/>
+              <w:right w:val="nil"/>
+            </w:tcBorders>
+            <w:shd w:val="clear" w:color="auto" w:fill="auto"/>
+            <w:noWrap/>
+            <w:vAlign w:val="center"/>
+            <w:hideMark/>
+          </w:tcPr>
+          <w:p>
+            <w:pPr>
+              <w:spacing w:after="0" w:line="240" w:lineRule="auto"/>
+              <w:jc w:val="center"/>
+              <w:rPr>
+                <w:rFonts w:ascii="Calibri" w:eastAsia="Times New Roman" w:hAnsi="Calibri" w:cs="Calibri"/>
+                <w:color w:val="000000"/>
+              </w:rPr>
+            </w:pPr>
+            <w:r>
+              <w:rPr>
+                <w:rFonts w:ascii="Calibri" w:eastAsia="Times New Roman" w:hAnsi="Calibri" w:cs="Calibri"/>
+                <w:color w:val="000000"/>
+              </w:rPr>
+              <w:t>5.71</w:t>
+            </w:r>
+          </w:p>
+        </w:tc>
+      </w:tr>
+    </w:tbl>
+    <w:p>
+      <w:pPr>
+        <w:spacing w:after="0"/>
+      </w:pPr>
+      <w:proofErr w:type="gramStart"/>
+      <w:r>
+        <w:t>Load(</w:t>
+      </w:r>
+      <w:proofErr w:type="gramEnd"/>
+      <w:r>
+        <w:t>C2, P2, JFK)</w:t>
+      </w:r>
+    </w:p>
+    <w:p>
+      <w:pPr>
+        <w:spacing w:after="0"/>
+      </w:pPr>
+      <w:proofErr w:type="gramStart"/>
+      <w:r>
+        <w:t>Load(</w:t>
+      </w:r>
+      <w:proofErr w:type="gramEnd"/>
+      <w:r>
+        <w:t>C1, P1, SFO)</w:t>
+      </w:r>
+    </w:p>
+    <w:p>
+      <w:pPr>
+        <w:spacing w:after="0"/>
+      </w:pPr>
+      <w:proofErr w:type="gramStart"/>
+      <w:r>
+        <w:t>Load(</w:t>
+      </w:r>
+      <w:proofErr w:type="gramEnd"/>
+      <w:r>
+        <w:t>C3, P3, ATL)</w:t>
+      </w:r>
+    </w:p>
+    <w:p>
+      <w:pPr>
+        <w:spacing w:after="0"/>
+      </w:pPr>
+      <w:proofErr w:type="gramStart"/>
+      <w:r>
+        <w:lastRenderedPageBreak/>
+        <w:t>Fly(</w:t>
+      </w:r>
+      <w:proofErr w:type="gramEnd"/>
+      <w:r>
+        <w:t>P2, JFK, SFO)</w:t>
+      </w:r>
+    </w:p>
+    <w:p>
+      <w:pPr>
+        <w:spacing w:after="0"/>
+      </w:pPr>
+      <w:proofErr w:type="gramStart"/>
+      <w:r>
+        <w:t>Unload(</w:t>
+      </w:r>
+      <w:proofErr w:type="gramEnd"/>
+      <w:r>
+        <w:t>C2, P2, SFO)</w:t>
+      </w:r>
+    </w:p>
+    <w:p>
+      <w:pPr>
+        <w:spacing w:after="0"/>
+      </w:pPr>
+      <w:proofErr w:type="gramStart"/>
+      <w:r>
+        <w:t>Fly(</w:t>
+      </w:r>
+      <w:proofErr w:type="gramEnd"/>
+      <w:r>
+        <w:t>P1, SFO, JFK)</w:t>
+      </w:r>
+    </w:p>
+    <w:p>
+      <w:pPr>
+        <w:spacing w:after="0"/>
+      </w:pPr>
+      <w:proofErr w:type="gramStart"/>
+      <w:r>
+        <w:t>Unload(</w:t>
+      </w:r>
+      <w:proofErr w:type="gramEnd"/>
+      <w:r>
+        <w:t>C1, P1, JFK)</w:t>
+      </w:r>
+    </w:p>
+    <w:p>
+      <w:pPr>
+        <w:spacing w:after="0"/>
+      </w:pPr>
+      <w:proofErr w:type="gramStart"/>
+      <w:r>
+        <w:t>Fly(</w:t>
+      </w:r>
+      <w:proofErr w:type="gramEnd"/>
+      <w:r>
+        <w:t>P3, ATL, SFO)</w:t>
+      </w:r>
+    </w:p>
+    <w:p>
+      <w:pPr>
+        <w:spacing w:after="0"/>
+      </w:pPr>
+      <w:proofErr w:type="gramStart"/>
+      <w:r>
+        <w:t>Unload(</w:t>
+      </w:r>
+      <w:proofErr w:type="gramEnd"/>
+      <w:r>
+        <w:t>C3, P3, SFO)</w:t>
+      </w:r>
+    </w:p>
+    <w:p>
+      <w:pPr>
+        <w:ind w:left="2160" w:firstLine="720"/>
+        <w:rPr>
+          <w:b/>
+          <w:sz w:val="24"/>
+          <w:szCs w:val="24"/>
+        </w:rPr>
+      </w:pPr>
+      <w:r>
+        <w:rPr>
+          <w:b/>
+          <w:sz w:val="24"/>
+          <w:szCs w:val="24"/>
+        </w:rPr>
+        <w:t>Figure 2</w:t>
       </w:r>
     </w:p>
     <w:p/>
@@ -1180,7 +2579,7 @@
                 <w:sz w:val="24"/>
                 <w:szCs w:val="24"/>
               </w:rPr>
-              <w:t>Depth First Search</w:t>
+              <w:t>Uniform Cost Search</w:t>
             </w:r>
           </w:p>
         </w:tc>
@@ -1199,6 +2598,7 @@
               <w:right w:val="nil"/>
             </w:tcBorders>
             <w:shd w:val="clear" w:color="auto" w:fill="auto"/>
+            <w:noWrap/>
             <w:vAlign w:val="bottom"/>
             <w:hideMark/>
           </w:tcPr>
@@ -1598,103 +2998,103 @@
                 <w:rFonts w:ascii="Calibri" w:eastAsia="Times New Roman" w:hAnsi="Calibri" w:cs="Calibri"/>
                 <w:color w:val="000000"/>
               </w:rPr>
-              <w:t>12</w:t>
-            </w:r>
-          </w:p>
-        </w:tc>
-        <w:tc>
-          <w:tcPr>
-            <w:tcW w:w="960" w:type="dxa"/>
-            <w:tcBorders>
-              <w:top w:val="nil"/>
-              <w:left w:val="nil"/>
-              <w:bottom w:val="nil"/>
-              <w:right w:val="nil"/>
-            </w:tcBorders>
-            <w:shd w:val="clear" w:color="auto" w:fill="auto"/>
-            <w:noWrap/>
-            <w:vAlign w:val="center"/>
-            <w:hideMark/>
-          </w:tcPr>
-          <w:p>
-            <w:pPr>
-              <w:spacing w:after="0" w:line="240" w:lineRule="auto"/>
-              <w:jc w:val="center"/>
-              <w:rPr>
-                <w:rFonts w:ascii="Calibri" w:eastAsia="Times New Roman" w:hAnsi="Calibri" w:cs="Calibri"/>
-                <w:color w:val="000000"/>
-              </w:rPr>
-            </w:pPr>
-            <w:r>
-              <w:rPr>
-                <w:rFonts w:ascii="Calibri" w:eastAsia="Times New Roman" w:hAnsi="Calibri" w:cs="Calibri"/>
-                <w:color w:val="000000"/>
-              </w:rPr>
-              <w:t>13</w:t>
-            </w:r>
-          </w:p>
-        </w:tc>
-        <w:tc>
-          <w:tcPr>
-            <w:tcW w:w="960" w:type="dxa"/>
-            <w:tcBorders>
-              <w:top w:val="nil"/>
-              <w:left w:val="nil"/>
-              <w:bottom w:val="nil"/>
-              <w:right w:val="nil"/>
-            </w:tcBorders>
-            <w:shd w:val="clear" w:color="auto" w:fill="auto"/>
-            <w:noWrap/>
-            <w:vAlign w:val="center"/>
-            <w:hideMark/>
-          </w:tcPr>
-          <w:p>
-            <w:pPr>
-              <w:spacing w:after="0" w:line="240" w:lineRule="auto"/>
-              <w:jc w:val="center"/>
-              <w:rPr>
-                <w:rFonts w:ascii="Calibri" w:eastAsia="Times New Roman" w:hAnsi="Calibri" w:cs="Calibri"/>
-                <w:color w:val="000000"/>
-              </w:rPr>
-            </w:pPr>
-            <w:r>
-              <w:rPr>
-                <w:rFonts w:ascii="Calibri" w:eastAsia="Times New Roman" w:hAnsi="Calibri" w:cs="Calibri"/>
-                <w:color w:val="000000"/>
-              </w:rPr>
-              <w:t>48</w:t>
-            </w:r>
-          </w:p>
-        </w:tc>
-        <w:tc>
-          <w:tcPr>
-            <w:tcW w:w="960" w:type="dxa"/>
-            <w:tcBorders>
-              <w:top w:val="nil"/>
-              <w:left w:val="nil"/>
-              <w:bottom w:val="nil"/>
-              <w:right w:val="nil"/>
-            </w:tcBorders>
-            <w:shd w:val="clear" w:color="auto" w:fill="auto"/>
-            <w:noWrap/>
-            <w:vAlign w:val="center"/>
-            <w:hideMark/>
-          </w:tcPr>
-          <w:p>
-            <w:pPr>
-              <w:spacing w:after="0" w:line="240" w:lineRule="auto"/>
-              <w:jc w:val="center"/>
-              <w:rPr>
-                <w:rFonts w:ascii="Calibri" w:eastAsia="Times New Roman" w:hAnsi="Calibri" w:cs="Calibri"/>
-                <w:color w:val="000000"/>
-              </w:rPr>
-            </w:pPr>
-            <w:r>
-              <w:rPr>
-                <w:rFonts w:ascii="Calibri" w:eastAsia="Times New Roman" w:hAnsi="Calibri" w:cs="Calibri"/>
-                <w:color w:val="000000"/>
-              </w:rPr>
-              <w:t>12</w:t>
+              <w:t>55</w:t>
+            </w:r>
+          </w:p>
+        </w:tc>
+        <w:tc>
+          <w:tcPr>
+            <w:tcW w:w="960" w:type="dxa"/>
+            <w:tcBorders>
+              <w:top w:val="nil"/>
+              <w:left w:val="nil"/>
+              <w:bottom w:val="nil"/>
+              <w:right w:val="nil"/>
+            </w:tcBorders>
+            <w:shd w:val="clear" w:color="auto" w:fill="auto"/>
+            <w:noWrap/>
+            <w:vAlign w:val="center"/>
+            <w:hideMark/>
+          </w:tcPr>
+          <w:p>
+            <w:pPr>
+              <w:spacing w:after="0" w:line="240" w:lineRule="auto"/>
+              <w:jc w:val="center"/>
+              <w:rPr>
+                <w:rFonts w:ascii="Calibri" w:eastAsia="Times New Roman" w:hAnsi="Calibri" w:cs="Calibri"/>
+                <w:color w:val="000000"/>
+              </w:rPr>
+            </w:pPr>
+            <w:r>
+              <w:rPr>
+                <w:rFonts w:ascii="Calibri" w:eastAsia="Times New Roman" w:hAnsi="Calibri" w:cs="Calibri"/>
+                <w:color w:val="000000"/>
+              </w:rPr>
+              <w:t>57</w:t>
+            </w:r>
+          </w:p>
+        </w:tc>
+        <w:tc>
+          <w:tcPr>
+            <w:tcW w:w="960" w:type="dxa"/>
+            <w:tcBorders>
+              <w:top w:val="nil"/>
+              <w:left w:val="nil"/>
+              <w:bottom w:val="nil"/>
+              <w:right w:val="nil"/>
+            </w:tcBorders>
+            <w:shd w:val="clear" w:color="auto" w:fill="auto"/>
+            <w:noWrap/>
+            <w:vAlign w:val="center"/>
+            <w:hideMark/>
+          </w:tcPr>
+          <w:p>
+            <w:pPr>
+              <w:spacing w:after="0" w:line="240" w:lineRule="auto"/>
+              <w:jc w:val="center"/>
+              <w:rPr>
+                <w:rFonts w:ascii="Calibri" w:eastAsia="Times New Roman" w:hAnsi="Calibri" w:cs="Calibri"/>
+                <w:color w:val="000000"/>
+              </w:rPr>
+            </w:pPr>
+            <w:r>
+              <w:rPr>
+                <w:rFonts w:ascii="Calibri" w:eastAsia="Times New Roman" w:hAnsi="Calibri" w:cs="Calibri"/>
+                <w:color w:val="000000"/>
+              </w:rPr>
+              <w:t>224</w:t>
+            </w:r>
+          </w:p>
+        </w:tc>
+        <w:tc>
+          <w:tcPr>
+            <w:tcW w:w="960" w:type="dxa"/>
+            <w:tcBorders>
+              <w:top w:val="nil"/>
+              <w:left w:val="nil"/>
+              <w:bottom w:val="nil"/>
+              <w:right w:val="nil"/>
+            </w:tcBorders>
+            <w:shd w:val="clear" w:color="auto" w:fill="auto"/>
+            <w:noWrap/>
+            <w:vAlign w:val="center"/>
+            <w:hideMark/>
+          </w:tcPr>
+          <w:p>
+            <w:pPr>
+              <w:spacing w:after="0" w:line="240" w:lineRule="auto"/>
+              <w:jc w:val="center"/>
+              <w:rPr>
+                <w:rFonts w:ascii="Calibri" w:eastAsia="Times New Roman" w:hAnsi="Calibri" w:cs="Calibri"/>
+                <w:color w:val="000000"/>
+              </w:rPr>
+            </w:pPr>
+            <w:r>
+              <w:rPr>
+                <w:rFonts w:ascii="Calibri" w:eastAsia="Times New Roman" w:hAnsi="Calibri" w:cs="Calibri"/>
+                <w:color w:val="000000"/>
+              </w:rPr>
+              <w:t>6</w:t>
             </w:r>
           </w:p>
         </w:tc>
@@ -1726,7 +3126,7 @@
                 <w:rFonts w:ascii="Calibri" w:eastAsia="Times New Roman" w:hAnsi="Calibri" w:cs="Calibri"/>
                 <w:color w:val="000000"/>
               </w:rPr>
-              <w:t>0.02</w:t>
+              <w:t>0.08</w:t>
             </w:r>
           </w:p>
         </w:tc>
@@ -1795,103 +3195,103 @@
                 <w:rFonts w:ascii="Calibri" w:eastAsia="Times New Roman" w:hAnsi="Calibri" w:cs="Calibri"/>
                 <w:color w:val="000000"/>
               </w:rPr>
-              <w:t>582</w:t>
-            </w:r>
-          </w:p>
-        </w:tc>
-        <w:tc>
-          <w:tcPr>
-            <w:tcW w:w="960" w:type="dxa"/>
-            <w:tcBorders>
-              <w:top w:val="nil"/>
-              <w:left w:val="nil"/>
-              <w:bottom w:val="nil"/>
-              <w:right w:val="nil"/>
-            </w:tcBorders>
-            <w:shd w:val="clear" w:color="auto" w:fill="auto"/>
-            <w:noWrap/>
-            <w:vAlign w:val="center"/>
-            <w:hideMark/>
-          </w:tcPr>
-          <w:p>
-            <w:pPr>
-              <w:spacing w:after="0" w:line="240" w:lineRule="auto"/>
-              <w:jc w:val="center"/>
-              <w:rPr>
-                <w:rFonts w:ascii="Calibri" w:eastAsia="Times New Roman" w:hAnsi="Calibri" w:cs="Calibri"/>
-                <w:color w:val="000000"/>
-              </w:rPr>
-            </w:pPr>
-            <w:r>
-              <w:rPr>
-                <w:rFonts w:ascii="Calibri" w:eastAsia="Times New Roman" w:hAnsi="Calibri" w:cs="Calibri"/>
-                <w:color w:val="000000"/>
-              </w:rPr>
-              <w:t>583</w:t>
-            </w:r>
-          </w:p>
-        </w:tc>
-        <w:tc>
-          <w:tcPr>
-            <w:tcW w:w="960" w:type="dxa"/>
-            <w:tcBorders>
-              <w:top w:val="nil"/>
-              <w:left w:val="nil"/>
-              <w:bottom w:val="nil"/>
-              <w:right w:val="nil"/>
-            </w:tcBorders>
-            <w:shd w:val="clear" w:color="auto" w:fill="auto"/>
-            <w:noWrap/>
-            <w:vAlign w:val="center"/>
-            <w:hideMark/>
-          </w:tcPr>
-          <w:p>
-            <w:pPr>
-              <w:spacing w:after="0" w:line="240" w:lineRule="auto"/>
-              <w:jc w:val="center"/>
-              <w:rPr>
-                <w:rFonts w:ascii="Calibri" w:eastAsia="Times New Roman" w:hAnsi="Calibri" w:cs="Calibri"/>
-                <w:color w:val="000000"/>
-              </w:rPr>
-            </w:pPr>
-            <w:r>
-              <w:rPr>
-                <w:rFonts w:ascii="Calibri" w:eastAsia="Times New Roman" w:hAnsi="Calibri" w:cs="Calibri"/>
-                <w:color w:val="000000"/>
-              </w:rPr>
-              <w:t>5211</w:t>
-            </w:r>
-          </w:p>
-        </w:tc>
-        <w:tc>
-          <w:tcPr>
-            <w:tcW w:w="960" w:type="dxa"/>
-            <w:tcBorders>
-              <w:top w:val="nil"/>
-              <w:left w:val="nil"/>
-              <w:bottom w:val="nil"/>
-              <w:right w:val="nil"/>
-            </w:tcBorders>
-            <w:shd w:val="clear" w:color="auto" w:fill="auto"/>
-            <w:noWrap/>
-            <w:vAlign w:val="center"/>
-            <w:hideMark/>
-          </w:tcPr>
-          <w:p>
-            <w:pPr>
-              <w:spacing w:after="0" w:line="240" w:lineRule="auto"/>
-              <w:jc w:val="center"/>
-              <w:rPr>
-                <w:rFonts w:ascii="Calibri" w:eastAsia="Times New Roman" w:hAnsi="Calibri" w:cs="Calibri"/>
-                <w:color w:val="000000"/>
-              </w:rPr>
-            </w:pPr>
-            <w:r>
-              <w:rPr>
-                <w:rFonts w:ascii="Calibri" w:eastAsia="Times New Roman" w:hAnsi="Calibri" w:cs="Calibri"/>
-                <w:color w:val="000000"/>
-              </w:rPr>
-              <w:t>575</w:t>
+              <w:t>4853</w:t>
+            </w:r>
+          </w:p>
+        </w:tc>
+        <w:tc>
+          <w:tcPr>
+            <w:tcW w:w="960" w:type="dxa"/>
+            <w:tcBorders>
+              <w:top w:val="nil"/>
+              <w:left w:val="nil"/>
+              <w:bottom w:val="nil"/>
+              <w:right w:val="nil"/>
+            </w:tcBorders>
+            <w:shd w:val="clear" w:color="auto" w:fill="auto"/>
+            <w:noWrap/>
+            <w:vAlign w:val="center"/>
+            <w:hideMark/>
+          </w:tcPr>
+          <w:p>
+            <w:pPr>
+              <w:spacing w:after="0" w:line="240" w:lineRule="auto"/>
+              <w:jc w:val="center"/>
+              <w:rPr>
+                <w:rFonts w:ascii="Calibri" w:eastAsia="Times New Roman" w:hAnsi="Calibri" w:cs="Calibri"/>
+                <w:color w:val="000000"/>
+              </w:rPr>
+            </w:pPr>
+            <w:r>
+              <w:rPr>
+                <w:rFonts w:ascii="Calibri" w:eastAsia="Times New Roman" w:hAnsi="Calibri" w:cs="Calibri"/>
+                <w:color w:val="000000"/>
+              </w:rPr>
+              <w:t>4855</w:t>
+            </w:r>
+          </w:p>
+        </w:tc>
+        <w:tc>
+          <w:tcPr>
+            <w:tcW w:w="960" w:type="dxa"/>
+            <w:tcBorders>
+              <w:top w:val="nil"/>
+              <w:left w:val="nil"/>
+              <w:bottom w:val="nil"/>
+              <w:right w:val="nil"/>
+            </w:tcBorders>
+            <w:shd w:val="clear" w:color="auto" w:fill="auto"/>
+            <w:noWrap/>
+            <w:vAlign w:val="center"/>
+            <w:hideMark/>
+          </w:tcPr>
+          <w:p>
+            <w:pPr>
+              <w:spacing w:after="0" w:line="240" w:lineRule="auto"/>
+              <w:jc w:val="center"/>
+              <w:rPr>
+                <w:rFonts w:ascii="Calibri" w:eastAsia="Times New Roman" w:hAnsi="Calibri" w:cs="Calibri"/>
+                <w:color w:val="000000"/>
+              </w:rPr>
+            </w:pPr>
+            <w:r>
+              <w:rPr>
+                <w:rFonts w:ascii="Calibri" w:eastAsia="Times New Roman" w:hAnsi="Calibri" w:cs="Calibri"/>
+                <w:color w:val="000000"/>
+              </w:rPr>
+              <w:t>44041</w:t>
+            </w:r>
+          </w:p>
+        </w:tc>
+        <w:tc>
+          <w:tcPr>
+            <w:tcW w:w="960" w:type="dxa"/>
+            <w:tcBorders>
+              <w:top w:val="nil"/>
+              <w:left w:val="nil"/>
+              <w:bottom w:val="nil"/>
+              <w:right w:val="nil"/>
+            </w:tcBorders>
+            <w:shd w:val="clear" w:color="auto" w:fill="auto"/>
+            <w:noWrap/>
+            <w:vAlign w:val="center"/>
+            <w:hideMark/>
+          </w:tcPr>
+          <w:p>
+            <w:pPr>
+              <w:spacing w:after="0" w:line="240" w:lineRule="auto"/>
+              <w:jc w:val="center"/>
+              <w:rPr>
+                <w:rFonts w:ascii="Calibri" w:eastAsia="Times New Roman" w:hAnsi="Calibri" w:cs="Calibri"/>
+                <w:color w:val="000000"/>
+              </w:rPr>
+            </w:pPr>
+            <w:r>
+              <w:rPr>
+                <w:rFonts w:ascii="Calibri" w:eastAsia="Times New Roman" w:hAnsi="Calibri" w:cs="Calibri"/>
+                <w:color w:val="000000"/>
+              </w:rPr>
+              <w:t>9</w:t>
             </w:r>
           </w:p>
         </w:tc>
@@ -1923,7 +3323,7 @@
                 <w:rFonts w:ascii="Calibri" w:eastAsia="Times New Roman" w:hAnsi="Calibri" w:cs="Calibri"/>
                 <w:color w:val="000000"/>
               </w:rPr>
-              <w:t>5.36</w:t>
+              <w:t>22.44</w:t>
             </w:r>
           </w:p>
         </w:tc>
@@ -1992,103 +3392,103 @@
                 <w:rFonts w:ascii="Calibri" w:eastAsia="Times New Roman" w:hAnsi="Calibri" w:cs="Calibri"/>
                 <w:color w:val="000000"/>
               </w:rPr>
-              <w:t>627</w:t>
-            </w:r>
-          </w:p>
-        </w:tc>
-        <w:tc>
-          <w:tcPr>
-            <w:tcW w:w="960" w:type="dxa"/>
-            <w:tcBorders>
-              <w:top w:val="nil"/>
-              <w:left w:val="nil"/>
-              <w:bottom w:val="nil"/>
-              <w:right w:val="nil"/>
-            </w:tcBorders>
-            <w:shd w:val="clear" w:color="auto" w:fill="auto"/>
-            <w:noWrap/>
-            <w:vAlign w:val="center"/>
-            <w:hideMark/>
-          </w:tcPr>
-          <w:p>
-            <w:pPr>
-              <w:spacing w:after="0" w:line="240" w:lineRule="auto"/>
-              <w:jc w:val="center"/>
-              <w:rPr>
-                <w:rFonts w:ascii="Calibri" w:eastAsia="Times New Roman" w:hAnsi="Calibri" w:cs="Calibri"/>
-                <w:color w:val="000000"/>
-              </w:rPr>
-            </w:pPr>
-            <w:r>
-              <w:rPr>
-                <w:rFonts w:ascii="Calibri" w:eastAsia="Times New Roman" w:hAnsi="Calibri" w:cs="Calibri"/>
-                <w:color w:val="000000"/>
-              </w:rPr>
-              <w:t>628</w:t>
-            </w:r>
-          </w:p>
-        </w:tc>
-        <w:tc>
-          <w:tcPr>
-            <w:tcW w:w="960" w:type="dxa"/>
-            <w:tcBorders>
-              <w:top w:val="nil"/>
-              <w:left w:val="nil"/>
-              <w:bottom w:val="nil"/>
-              <w:right w:val="nil"/>
-            </w:tcBorders>
-            <w:shd w:val="clear" w:color="auto" w:fill="auto"/>
-            <w:noWrap/>
-            <w:vAlign w:val="center"/>
-            <w:hideMark/>
-          </w:tcPr>
-          <w:p>
-            <w:pPr>
-              <w:spacing w:after="0" w:line="240" w:lineRule="auto"/>
-              <w:jc w:val="center"/>
-              <w:rPr>
-                <w:rFonts w:ascii="Calibri" w:eastAsia="Times New Roman" w:hAnsi="Calibri" w:cs="Calibri"/>
-                <w:color w:val="000000"/>
-              </w:rPr>
-            </w:pPr>
-            <w:r>
-              <w:rPr>
-                <w:rFonts w:ascii="Calibri" w:eastAsia="Times New Roman" w:hAnsi="Calibri" w:cs="Calibri"/>
-                <w:color w:val="000000"/>
-              </w:rPr>
-              <w:t>5176</w:t>
-            </w:r>
-          </w:p>
-        </w:tc>
-        <w:tc>
-          <w:tcPr>
-            <w:tcW w:w="960" w:type="dxa"/>
-            <w:tcBorders>
-              <w:top w:val="nil"/>
-              <w:left w:val="nil"/>
-              <w:bottom w:val="nil"/>
-              <w:right w:val="nil"/>
-            </w:tcBorders>
-            <w:shd w:val="clear" w:color="auto" w:fill="auto"/>
-            <w:noWrap/>
-            <w:vAlign w:val="center"/>
-            <w:hideMark/>
-          </w:tcPr>
-          <w:p>
-            <w:pPr>
-              <w:spacing w:after="0" w:line="240" w:lineRule="auto"/>
-              <w:jc w:val="center"/>
-              <w:rPr>
-                <w:rFonts w:ascii="Calibri" w:eastAsia="Times New Roman" w:hAnsi="Calibri" w:cs="Calibri"/>
-                <w:color w:val="000000"/>
-              </w:rPr>
-            </w:pPr>
-            <w:r>
-              <w:rPr>
-                <w:rFonts w:ascii="Calibri" w:eastAsia="Times New Roman" w:hAnsi="Calibri" w:cs="Calibri"/>
-                <w:color w:val="000000"/>
-              </w:rPr>
-              <w:t>596</w:t>
+              <w:t>18236</w:t>
+            </w:r>
+          </w:p>
+        </w:tc>
+        <w:tc>
+          <w:tcPr>
+            <w:tcW w:w="960" w:type="dxa"/>
+            <w:tcBorders>
+              <w:top w:val="nil"/>
+              <w:left w:val="nil"/>
+              <w:bottom w:val="nil"/>
+              <w:right w:val="nil"/>
+            </w:tcBorders>
+            <w:shd w:val="clear" w:color="auto" w:fill="auto"/>
+            <w:noWrap/>
+            <w:vAlign w:val="center"/>
+            <w:hideMark/>
+          </w:tcPr>
+          <w:p>
+            <w:pPr>
+              <w:spacing w:after="0" w:line="240" w:lineRule="auto"/>
+              <w:jc w:val="center"/>
+              <w:rPr>
+                <w:rFonts w:ascii="Calibri" w:eastAsia="Times New Roman" w:hAnsi="Calibri" w:cs="Calibri"/>
+                <w:color w:val="000000"/>
+              </w:rPr>
+            </w:pPr>
+            <w:r>
+              <w:rPr>
+                <w:rFonts w:ascii="Calibri" w:eastAsia="Times New Roman" w:hAnsi="Calibri" w:cs="Calibri"/>
+                <w:color w:val="000000"/>
+              </w:rPr>
+              <w:t>18238</w:t>
+            </w:r>
+          </w:p>
+        </w:tc>
+        <w:tc>
+          <w:tcPr>
+            <w:tcW w:w="960" w:type="dxa"/>
+            <w:tcBorders>
+              <w:top w:val="nil"/>
+              <w:left w:val="nil"/>
+              <w:bottom w:val="nil"/>
+              <w:right w:val="nil"/>
+            </w:tcBorders>
+            <w:shd w:val="clear" w:color="auto" w:fill="auto"/>
+            <w:noWrap/>
+            <w:vAlign w:val="center"/>
+            <w:hideMark/>
+          </w:tcPr>
+          <w:p>
+            <w:pPr>
+              <w:spacing w:after="0" w:line="240" w:lineRule="auto"/>
+              <w:jc w:val="center"/>
+              <w:rPr>
+                <w:rFonts w:ascii="Calibri" w:eastAsia="Times New Roman" w:hAnsi="Calibri" w:cs="Calibri"/>
+                <w:color w:val="000000"/>
+              </w:rPr>
+            </w:pPr>
+            <w:r>
+              <w:rPr>
+                <w:rFonts w:ascii="Calibri" w:eastAsia="Times New Roman" w:hAnsi="Calibri" w:cs="Calibri"/>
+                <w:color w:val="000000"/>
+              </w:rPr>
+              <w:t>159726</w:t>
+            </w:r>
+          </w:p>
+        </w:tc>
+        <w:tc>
+          <w:tcPr>
+            <w:tcW w:w="960" w:type="dxa"/>
+            <w:tcBorders>
+              <w:top w:val="nil"/>
+              <w:left w:val="nil"/>
+              <w:bottom w:val="nil"/>
+              <w:right w:val="nil"/>
+            </w:tcBorders>
+            <w:shd w:val="clear" w:color="auto" w:fill="auto"/>
+            <w:noWrap/>
+            <w:vAlign w:val="center"/>
+            <w:hideMark/>
+          </w:tcPr>
+          <w:p>
+            <w:pPr>
+              <w:spacing w:after="0" w:line="240" w:lineRule="auto"/>
+              <w:jc w:val="center"/>
+              <w:rPr>
+                <w:rFonts w:ascii="Calibri" w:eastAsia="Times New Roman" w:hAnsi="Calibri" w:cs="Calibri"/>
+                <w:color w:val="000000"/>
+              </w:rPr>
+            </w:pPr>
+            <w:r>
+              <w:rPr>
+                <w:rFonts w:ascii="Calibri" w:eastAsia="Times New Roman" w:hAnsi="Calibri" w:cs="Calibri"/>
+                <w:color w:val="000000"/>
+              </w:rPr>
+              <w:t>12</w:t>
             </w:r>
           </w:p>
         </w:tc>
@@ -2120,12 +3520,168 @@
                 <w:rFonts w:ascii="Calibri" w:eastAsia="Times New Roman" w:hAnsi="Calibri" w:cs="Calibri"/>
                 <w:color w:val="000000"/>
               </w:rPr>
-              <w:t>5.71</w:t>
+              <w:t>97.84</w:t>
             </w:r>
           </w:p>
         </w:tc>
       </w:tr>
     </w:tbl>
+    <w:p>
+      <w:pPr>
+        <w:spacing w:after="0"/>
+      </w:pPr>
+      <w:proofErr w:type="gramStart"/>
+      <w:r>
+        <w:t>Load(</w:t>
+      </w:r>
+      <w:proofErr w:type="gramEnd"/>
+      <w:r>
+        <w:t>C2, P2, JFK)</w:t>
+      </w:r>
+    </w:p>
+    <w:p>
+      <w:pPr>
+        <w:spacing w:after="0"/>
+      </w:pPr>
+      <w:proofErr w:type="gramStart"/>
+      <w:r>
+        <w:t>Load(</w:t>
+      </w:r>
+      <w:proofErr w:type="gramEnd"/>
+      <w:r>
+        <w:t>C1, P1, SFO)</w:t>
+      </w:r>
+    </w:p>
+    <w:p>
+      <w:pPr>
+        <w:spacing w:after="0"/>
+      </w:pPr>
+      <w:proofErr w:type="gramStart"/>
+      <w:r>
+        <w:t>Fly(</w:t>
+      </w:r>
+      <w:proofErr w:type="gramEnd"/>
+      <w:r>
+        <w:t>P2, JFK, ORD)</w:t>
+      </w:r>
+    </w:p>
+    <w:p>
+      <w:pPr>
+        <w:spacing w:after="0"/>
+      </w:pPr>
+      <w:proofErr w:type="gramStart"/>
+      <w:r>
+        <w:t>Load(</w:t>
+      </w:r>
+      <w:proofErr w:type="gramEnd"/>
+      <w:r>
+        <w:t>C4, P2, ORD)</w:t>
+      </w:r>
+    </w:p>
+    <w:p>
+      <w:pPr>
+        <w:spacing w:after="0"/>
+      </w:pPr>
+      <w:proofErr w:type="gramStart"/>
+      <w:r>
+        <w:t>Fly(</w:t>
+      </w:r>
+      <w:proofErr w:type="gramEnd"/>
+      <w:r>
+        <w:t>P1, SFO, ATL)</w:t>
+      </w:r>
+    </w:p>
+    <w:p>
+      <w:pPr>
+        <w:spacing w:after="0"/>
+      </w:pPr>
+      <w:proofErr w:type="gramStart"/>
+      <w:r>
+        <w:t>Load(</w:t>
+      </w:r>
+      <w:proofErr w:type="gramEnd"/>
+      <w:r>
+        <w:t>C3, P1, ATL)</w:t>
+      </w:r>
+    </w:p>
+    <w:p>
+      <w:pPr>
+        <w:spacing w:after="0"/>
+      </w:pPr>
+      <w:proofErr w:type="gramStart"/>
+      <w:r>
+        <w:t>Fly(</w:t>
+      </w:r>
+      <w:proofErr w:type="gramEnd"/>
+      <w:r>
+        <w:t>P1, ATL, JFK)</w:t>
+      </w:r>
+    </w:p>
+    <w:p>
+      <w:pPr>
+        <w:spacing w:after="0"/>
+      </w:pPr>
+      <w:proofErr w:type="gramStart"/>
+      <w:r>
+        <w:t>Unload(</w:t>
+      </w:r>
+      <w:proofErr w:type="gramEnd"/>
+      <w:r>
+        <w:t>C1, P1, JFK)</w:t>
+      </w:r>
+    </w:p>
+    <w:p>
+      <w:pPr>
+        <w:spacing w:after="0"/>
+      </w:pPr>
+      <w:proofErr w:type="gramStart"/>
+      <w:r>
+        <w:t>Unload(</w:t>
+      </w:r>
+      <w:proofErr w:type="gramEnd"/>
+      <w:r>
+        <w:t>C3, P1, JFK)</w:t>
+      </w:r>
+    </w:p>
+    <w:p>
+      <w:pPr>
+        <w:spacing w:after="0"/>
+      </w:pPr>
+      <w:proofErr w:type="gramStart"/>
+      <w:r>
+        <w:t>Fly(</w:t>
+      </w:r>
+      <w:proofErr w:type="gramEnd"/>
+      <w:r>
+        <w:t>P2, ORD, SFO)</w:t>
+      </w:r>
+    </w:p>
+    <w:p>
+      <w:pPr>
+        <w:spacing w:after="0"/>
+      </w:pPr>
+      <w:proofErr w:type="gramStart"/>
+      <w:r>
+        <w:t>Unload(</w:t>
+      </w:r>
+      <w:proofErr w:type="gramEnd"/>
+      <w:r>
+        <w:t>C2, P2, SFO)</w:t>
+      </w:r>
+    </w:p>
+    <w:p>
+      <w:pPr>
+        <w:spacing w:after="0"/>
+      </w:pPr>
+      <w:proofErr w:type="gramStart"/>
+      <w:r>
+        <w:t>Unload(</w:t>
+      </w:r>
+      <w:proofErr w:type="gramEnd"/>
+      <w:r>
+        <w:t>C4, P2, SFO)</w:t>
+      </w:r>
+    </w:p>
     <w:p>
       <w:pPr>
         <w:rPr>
@@ -2152,1063 +3708,6 @@
           <w:sz w:val="24"/>
           <w:szCs w:val="24"/>
         </w:rPr>
-        <w:t>Figure 2</w:t>
-      </w:r>
-    </w:p>
-    <w:p/>
-    <w:tbl>
-      <w:tblPr>
-        <w:tblW w:w="6080" w:type="dxa"/>
-        <w:tblLook w:val="04A0" w:firstRow="1" w:lastRow="0" w:firstColumn="1" w:lastColumn="0" w:noHBand="0" w:noVBand="1"/>
-      </w:tblPr>
-      <w:tblGrid>
-        <w:gridCol w:w="974"/>
-        <w:gridCol w:w="1210"/>
-        <w:gridCol w:w="960"/>
-        <w:gridCol w:w="960"/>
-        <w:gridCol w:w="960"/>
-        <w:gridCol w:w="1120"/>
-      </w:tblGrid>
-      <w:tr>
-        <w:trPr>
-          <w:trHeight w:val="315"/>
-        </w:trPr>
-        <w:tc>
-          <w:tcPr>
-            <w:tcW w:w="960" w:type="dxa"/>
-            <w:tcBorders>
-              <w:top w:val="nil"/>
-              <w:left w:val="nil"/>
-              <w:bottom w:val="nil"/>
-              <w:right w:val="nil"/>
-            </w:tcBorders>
-            <w:shd w:val="clear" w:color="auto" w:fill="auto"/>
-            <w:noWrap/>
-            <w:vAlign w:val="bottom"/>
-            <w:hideMark/>
-          </w:tcPr>
-          <w:p>
-            <w:pPr>
-              <w:spacing w:after="0" w:line="240" w:lineRule="auto"/>
-              <w:rPr>
-                <w:rFonts w:ascii="Times New Roman" w:eastAsia="Times New Roman" w:hAnsi="Times New Roman" w:cs="Times New Roman"/>
-                <w:sz w:val="24"/>
-                <w:szCs w:val="24"/>
-              </w:rPr>
-            </w:pPr>
-          </w:p>
-        </w:tc>
-        <w:tc>
-          <w:tcPr>
-            <w:tcW w:w="5120" w:type="dxa"/>
-            <w:gridSpan w:val="5"/>
-            <w:tcBorders>
-              <w:top w:val="nil"/>
-              <w:left w:val="nil"/>
-              <w:bottom w:val="nil"/>
-              <w:right w:val="nil"/>
-            </w:tcBorders>
-            <w:shd w:val="clear" w:color="000000" w:fill="DDEBF7"/>
-            <w:noWrap/>
-            <w:vAlign w:val="bottom"/>
-            <w:hideMark/>
-          </w:tcPr>
-          <w:p>
-            <w:pPr>
-              <w:spacing w:after="0" w:line="240" w:lineRule="auto"/>
-              <w:jc w:val="center"/>
-              <w:rPr>
-                <w:rFonts w:ascii="Calibri" w:eastAsia="Times New Roman" w:hAnsi="Calibri" w:cs="Calibri"/>
-                <w:b/>
-                <w:bCs/>
-                <w:color w:val="000000"/>
-                <w:sz w:val="24"/>
-                <w:szCs w:val="24"/>
-              </w:rPr>
-            </w:pPr>
-            <w:r>
-              <w:rPr>
-                <w:rFonts w:ascii="Calibri" w:eastAsia="Times New Roman" w:hAnsi="Calibri" w:cs="Calibri"/>
-                <w:b/>
-                <w:bCs/>
-                <w:color w:val="000000"/>
-                <w:sz w:val="24"/>
-                <w:szCs w:val="24"/>
-              </w:rPr>
-              <w:t>Uniform Cost Search</w:t>
-            </w:r>
-          </w:p>
-        </w:tc>
-      </w:tr>
-      <w:tr>
-        <w:trPr>
-          <w:trHeight w:val="600"/>
-        </w:trPr>
-        <w:tc>
-          <w:tcPr>
-            <w:tcW w:w="960" w:type="dxa"/>
-            <w:tcBorders>
-              <w:top w:val="nil"/>
-              <w:left w:val="nil"/>
-              <w:bottom w:val="nil"/>
-              <w:right w:val="nil"/>
-            </w:tcBorders>
-            <w:shd w:val="clear" w:color="auto" w:fill="auto"/>
-            <w:noWrap/>
-            <w:vAlign w:val="bottom"/>
-            <w:hideMark/>
-          </w:tcPr>
-          <w:p>
-            <w:pPr>
-              <w:spacing w:after="0" w:line="240" w:lineRule="auto"/>
-              <w:jc w:val="center"/>
-              <w:rPr>
-                <w:rFonts w:ascii="Calibri" w:eastAsia="Times New Roman" w:hAnsi="Calibri" w:cs="Calibri"/>
-                <w:b/>
-                <w:bCs/>
-                <w:color w:val="000000"/>
-                <w:sz w:val="24"/>
-                <w:szCs w:val="24"/>
-              </w:rPr>
-            </w:pPr>
-          </w:p>
-        </w:tc>
-        <w:tc>
-          <w:tcPr>
-            <w:tcW w:w="1120" w:type="dxa"/>
-            <w:tcBorders>
-              <w:top w:val="nil"/>
-              <w:left w:val="nil"/>
-              <w:bottom w:val="nil"/>
-              <w:right w:val="nil"/>
-            </w:tcBorders>
-            <w:shd w:val="clear" w:color="000000" w:fill="C6E0B4"/>
-            <w:vAlign w:val="center"/>
-            <w:hideMark/>
-          </w:tcPr>
-          <w:p>
-            <w:pPr>
-              <w:spacing w:after="0" w:line="240" w:lineRule="auto"/>
-              <w:jc w:val="center"/>
-              <w:rPr>
-                <w:rFonts w:ascii="Calibri" w:eastAsia="Times New Roman" w:hAnsi="Calibri" w:cs="Calibri"/>
-                <w:color w:val="000000"/>
-              </w:rPr>
-            </w:pPr>
-            <w:r>
-              <w:rPr>
-                <w:rFonts w:ascii="Calibri" w:eastAsia="Times New Roman" w:hAnsi="Calibri" w:cs="Calibri"/>
-                <w:color w:val="000000"/>
-              </w:rPr>
-              <w:t>Expansions</w:t>
-            </w:r>
-          </w:p>
-        </w:tc>
-        <w:tc>
-          <w:tcPr>
-            <w:tcW w:w="960" w:type="dxa"/>
-            <w:tcBorders>
-              <w:top w:val="nil"/>
-              <w:left w:val="nil"/>
-              <w:bottom w:val="nil"/>
-              <w:right w:val="nil"/>
-            </w:tcBorders>
-            <w:shd w:val="clear" w:color="000000" w:fill="C6E0B4"/>
-            <w:vAlign w:val="center"/>
-            <w:hideMark/>
-          </w:tcPr>
-          <w:p>
-            <w:pPr>
-              <w:spacing w:after="0" w:line="240" w:lineRule="auto"/>
-              <w:jc w:val="center"/>
-              <w:rPr>
-                <w:rFonts w:ascii="Calibri" w:eastAsia="Times New Roman" w:hAnsi="Calibri" w:cs="Calibri"/>
-                <w:color w:val="000000"/>
-              </w:rPr>
-            </w:pPr>
-            <w:r>
-              <w:rPr>
-                <w:rFonts w:ascii="Calibri" w:eastAsia="Times New Roman" w:hAnsi="Calibri" w:cs="Calibri"/>
-                <w:color w:val="000000"/>
-              </w:rPr>
-              <w:t>Goal Tests</w:t>
-            </w:r>
-          </w:p>
-        </w:tc>
-        <w:tc>
-          <w:tcPr>
-            <w:tcW w:w="960" w:type="dxa"/>
-            <w:tcBorders>
-              <w:top w:val="nil"/>
-              <w:left w:val="nil"/>
-              <w:bottom w:val="nil"/>
-              <w:right w:val="nil"/>
-            </w:tcBorders>
-            <w:shd w:val="clear" w:color="000000" w:fill="C6E0B4"/>
-            <w:vAlign w:val="center"/>
-            <w:hideMark/>
-          </w:tcPr>
-          <w:p>
-            <w:pPr>
-              <w:spacing w:after="0" w:line="240" w:lineRule="auto"/>
-              <w:jc w:val="center"/>
-              <w:rPr>
-                <w:rFonts w:ascii="Calibri" w:eastAsia="Times New Roman" w:hAnsi="Calibri" w:cs="Calibri"/>
-                <w:color w:val="000000"/>
-              </w:rPr>
-            </w:pPr>
-            <w:r>
-              <w:rPr>
-                <w:rFonts w:ascii="Calibri" w:eastAsia="Times New Roman" w:hAnsi="Calibri" w:cs="Calibri"/>
-                <w:color w:val="000000"/>
-              </w:rPr>
-              <w:t>New Nodes</w:t>
-            </w:r>
-          </w:p>
-        </w:tc>
-        <w:tc>
-          <w:tcPr>
-            <w:tcW w:w="960" w:type="dxa"/>
-            <w:tcBorders>
-              <w:top w:val="nil"/>
-              <w:left w:val="nil"/>
-              <w:bottom w:val="nil"/>
-              <w:right w:val="nil"/>
-            </w:tcBorders>
-            <w:shd w:val="clear" w:color="000000" w:fill="C6E0B4"/>
-            <w:vAlign w:val="center"/>
-            <w:hideMark/>
-          </w:tcPr>
-          <w:p>
-            <w:pPr>
-              <w:spacing w:after="0" w:line="240" w:lineRule="auto"/>
-              <w:jc w:val="center"/>
-              <w:rPr>
-                <w:rFonts w:ascii="Calibri" w:eastAsia="Times New Roman" w:hAnsi="Calibri" w:cs="Calibri"/>
-                <w:color w:val="000000"/>
-              </w:rPr>
-            </w:pPr>
-            <w:r>
-              <w:rPr>
-                <w:rFonts w:ascii="Calibri" w:eastAsia="Times New Roman" w:hAnsi="Calibri" w:cs="Calibri"/>
-                <w:color w:val="000000"/>
-              </w:rPr>
-              <w:t>Plan Length</w:t>
-            </w:r>
-          </w:p>
-        </w:tc>
-        <w:tc>
-          <w:tcPr>
-            <w:tcW w:w="1120" w:type="dxa"/>
-            <w:tcBorders>
-              <w:top w:val="nil"/>
-              <w:left w:val="nil"/>
-              <w:bottom w:val="nil"/>
-              <w:right w:val="nil"/>
-            </w:tcBorders>
-            <w:shd w:val="clear" w:color="000000" w:fill="C6E0B4"/>
-            <w:vAlign w:val="center"/>
-            <w:hideMark/>
-          </w:tcPr>
-          <w:p>
-            <w:pPr>
-              <w:spacing w:after="0" w:line="240" w:lineRule="auto"/>
-              <w:jc w:val="center"/>
-              <w:rPr>
-                <w:rFonts w:ascii="Calibri" w:eastAsia="Times New Roman" w:hAnsi="Calibri" w:cs="Calibri"/>
-                <w:color w:val="000000"/>
-              </w:rPr>
-            </w:pPr>
-            <w:r>
-              <w:rPr>
-                <w:rFonts w:ascii="Calibri" w:eastAsia="Times New Roman" w:hAnsi="Calibri" w:cs="Calibri"/>
-                <w:color w:val="000000"/>
-              </w:rPr>
-              <w:t>Elapsed Time (sec)</w:t>
-            </w:r>
-          </w:p>
-        </w:tc>
-      </w:tr>
-      <w:tr>
-        <w:trPr>
-          <w:trHeight w:val="570"/>
-        </w:trPr>
-        <w:tc>
-          <w:tcPr>
-            <w:tcW w:w="960" w:type="dxa"/>
-            <w:tcBorders>
-              <w:top w:val="nil"/>
-              <w:left w:val="nil"/>
-              <w:bottom w:val="nil"/>
-              <w:right w:val="nil"/>
-            </w:tcBorders>
-            <w:shd w:val="clear" w:color="000000" w:fill="C6E0B4"/>
-            <w:vAlign w:val="center"/>
-            <w:hideMark/>
-          </w:tcPr>
-          <w:p>
-            <w:pPr>
-              <w:spacing w:after="0" w:line="240" w:lineRule="auto"/>
-              <w:jc w:val="center"/>
-              <w:rPr>
-                <w:rFonts w:ascii="Calibri" w:eastAsia="Times New Roman" w:hAnsi="Calibri" w:cs="Calibri"/>
-                <w:color w:val="000000"/>
-              </w:rPr>
-            </w:pPr>
-            <w:r>
-              <w:rPr>
-                <w:rFonts w:ascii="Calibri" w:eastAsia="Times New Roman" w:hAnsi="Calibri" w:cs="Calibri"/>
-                <w:color w:val="000000"/>
-              </w:rPr>
-              <w:t>Air Cargo Problem</w:t>
-            </w:r>
-          </w:p>
-        </w:tc>
-        <w:tc>
-          <w:tcPr>
-            <w:tcW w:w="1120" w:type="dxa"/>
-            <w:tcBorders>
-              <w:top w:val="nil"/>
-              <w:left w:val="nil"/>
-              <w:bottom w:val="nil"/>
-              <w:right w:val="nil"/>
-            </w:tcBorders>
-            <w:shd w:val="clear" w:color="auto" w:fill="auto"/>
-            <w:noWrap/>
-            <w:vAlign w:val="bottom"/>
-            <w:hideMark/>
-          </w:tcPr>
-          <w:p>
-            <w:pPr>
-              <w:spacing w:after="0" w:line="240" w:lineRule="auto"/>
-              <w:jc w:val="center"/>
-              <w:rPr>
-                <w:rFonts w:ascii="Calibri" w:eastAsia="Times New Roman" w:hAnsi="Calibri" w:cs="Calibri"/>
-                <w:color w:val="000000"/>
-              </w:rPr>
-            </w:pPr>
-          </w:p>
-        </w:tc>
-        <w:tc>
-          <w:tcPr>
-            <w:tcW w:w="960" w:type="dxa"/>
-            <w:tcBorders>
-              <w:top w:val="nil"/>
-              <w:left w:val="nil"/>
-              <w:bottom w:val="nil"/>
-              <w:right w:val="nil"/>
-            </w:tcBorders>
-            <w:shd w:val="clear" w:color="auto" w:fill="auto"/>
-            <w:noWrap/>
-            <w:vAlign w:val="bottom"/>
-            <w:hideMark/>
-          </w:tcPr>
-          <w:p>
-            <w:pPr>
-              <w:spacing w:after="0" w:line="240" w:lineRule="auto"/>
-              <w:rPr>
-                <w:rFonts w:ascii="Times New Roman" w:eastAsia="Times New Roman" w:hAnsi="Times New Roman" w:cs="Times New Roman"/>
-                <w:sz w:val="20"/>
-                <w:szCs w:val="20"/>
-              </w:rPr>
-            </w:pPr>
-          </w:p>
-        </w:tc>
-        <w:tc>
-          <w:tcPr>
-            <w:tcW w:w="960" w:type="dxa"/>
-            <w:tcBorders>
-              <w:top w:val="nil"/>
-              <w:left w:val="nil"/>
-              <w:bottom w:val="nil"/>
-              <w:right w:val="nil"/>
-            </w:tcBorders>
-            <w:shd w:val="clear" w:color="auto" w:fill="auto"/>
-            <w:noWrap/>
-            <w:vAlign w:val="bottom"/>
-            <w:hideMark/>
-          </w:tcPr>
-          <w:p>
-            <w:pPr>
-              <w:spacing w:after="0" w:line="240" w:lineRule="auto"/>
-              <w:rPr>
-                <w:rFonts w:ascii="Times New Roman" w:eastAsia="Times New Roman" w:hAnsi="Times New Roman" w:cs="Times New Roman"/>
-                <w:sz w:val="20"/>
-                <w:szCs w:val="20"/>
-              </w:rPr>
-            </w:pPr>
-          </w:p>
-        </w:tc>
-        <w:tc>
-          <w:tcPr>
-            <w:tcW w:w="960" w:type="dxa"/>
-            <w:tcBorders>
-              <w:top w:val="nil"/>
-              <w:left w:val="nil"/>
-              <w:bottom w:val="nil"/>
-              <w:right w:val="nil"/>
-            </w:tcBorders>
-            <w:shd w:val="clear" w:color="auto" w:fill="auto"/>
-            <w:noWrap/>
-            <w:vAlign w:val="bottom"/>
-            <w:hideMark/>
-          </w:tcPr>
-          <w:p>
-            <w:pPr>
-              <w:spacing w:after="0" w:line="240" w:lineRule="auto"/>
-              <w:rPr>
-                <w:rFonts w:ascii="Times New Roman" w:eastAsia="Times New Roman" w:hAnsi="Times New Roman" w:cs="Times New Roman"/>
-                <w:sz w:val="20"/>
-                <w:szCs w:val="20"/>
-              </w:rPr>
-            </w:pPr>
-          </w:p>
-        </w:tc>
-        <w:tc>
-          <w:tcPr>
-            <w:tcW w:w="1120" w:type="dxa"/>
-            <w:tcBorders>
-              <w:top w:val="nil"/>
-              <w:left w:val="nil"/>
-              <w:bottom w:val="nil"/>
-              <w:right w:val="nil"/>
-            </w:tcBorders>
-            <w:shd w:val="clear" w:color="auto" w:fill="auto"/>
-            <w:noWrap/>
-            <w:vAlign w:val="bottom"/>
-            <w:hideMark/>
-          </w:tcPr>
-          <w:p>
-            <w:pPr>
-              <w:spacing w:after="0" w:line="240" w:lineRule="auto"/>
-              <w:rPr>
-                <w:rFonts w:ascii="Times New Roman" w:eastAsia="Times New Roman" w:hAnsi="Times New Roman" w:cs="Times New Roman"/>
-                <w:sz w:val="20"/>
-                <w:szCs w:val="20"/>
-              </w:rPr>
-            </w:pPr>
-          </w:p>
-        </w:tc>
-      </w:tr>
-      <w:tr>
-        <w:trPr>
-          <w:trHeight w:val="300"/>
-        </w:trPr>
-        <w:tc>
-          <w:tcPr>
-            <w:tcW w:w="960" w:type="dxa"/>
-            <w:tcBorders>
-              <w:top w:val="nil"/>
-              <w:left w:val="nil"/>
-              <w:bottom w:val="nil"/>
-              <w:right w:val="nil"/>
-            </w:tcBorders>
-            <w:shd w:val="clear" w:color="auto" w:fill="auto"/>
-            <w:noWrap/>
-            <w:vAlign w:val="center"/>
-            <w:hideMark/>
-          </w:tcPr>
-          <w:p>
-            <w:pPr>
-              <w:spacing w:after="0" w:line="240" w:lineRule="auto"/>
-              <w:jc w:val="center"/>
-              <w:rPr>
-                <w:rFonts w:ascii="Calibri" w:eastAsia="Times New Roman" w:hAnsi="Calibri" w:cs="Calibri"/>
-                <w:color w:val="000000"/>
-              </w:rPr>
-            </w:pPr>
-            <w:r>
-              <w:rPr>
-                <w:rFonts w:ascii="Calibri" w:eastAsia="Times New Roman" w:hAnsi="Calibri" w:cs="Calibri"/>
-                <w:color w:val="000000"/>
-              </w:rPr>
-              <w:t>1</w:t>
-            </w:r>
-          </w:p>
-        </w:tc>
-        <w:tc>
-          <w:tcPr>
-            <w:tcW w:w="1120" w:type="dxa"/>
-            <w:tcBorders>
-              <w:top w:val="nil"/>
-              <w:left w:val="nil"/>
-              <w:bottom w:val="nil"/>
-              <w:right w:val="nil"/>
-            </w:tcBorders>
-            <w:shd w:val="clear" w:color="auto" w:fill="auto"/>
-            <w:noWrap/>
-            <w:vAlign w:val="center"/>
-            <w:hideMark/>
-          </w:tcPr>
-          <w:p>
-            <w:pPr>
-              <w:spacing w:after="0" w:line="240" w:lineRule="auto"/>
-              <w:jc w:val="center"/>
-              <w:rPr>
-                <w:rFonts w:ascii="Calibri" w:eastAsia="Times New Roman" w:hAnsi="Calibri" w:cs="Calibri"/>
-                <w:color w:val="000000"/>
-              </w:rPr>
-            </w:pPr>
-            <w:r>
-              <w:rPr>
-                <w:rFonts w:ascii="Calibri" w:eastAsia="Times New Roman" w:hAnsi="Calibri" w:cs="Calibri"/>
-                <w:color w:val="000000"/>
-              </w:rPr>
-              <w:t>55</w:t>
-            </w:r>
-          </w:p>
-        </w:tc>
-        <w:tc>
-          <w:tcPr>
-            <w:tcW w:w="960" w:type="dxa"/>
-            <w:tcBorders>
-              <w:top w:val="nil"/>
-              <w:left w:val="nil"/>
-              <w:bottom w:val="nil"/>
-              <w:right w:val="nil"/>
-            </w:tcBorders>
-            <w:shd w:val="clear" w:color="auto" w:fill="auto"/>
-            <w:noWrap/>
-            <w:vAlign w:val="center"/>
-            <w:hideMark/>
-          </w:tcPr>
-          <w:p>
-            <w:pPr>
-              <w:spacing w:after="0" w:line="240" w:lineRule="auto"/>
-              <w:jc w:val="center"/>
-              <w:rPr>
-                <w:rFonts w:ascii="Calibri" w:eastAsia="Times New Roman" w:hAnsi="Calibri" w:cs="Calibri"/>
-                <w:color w:val="000000"/>
-              </w:rPr>
-            </w:pPr>
-            <w:r>
-              <w:rPr>
-                <w:rFonts w:ascii="Calibri" w:eastAsia="Times New Roman" w:hAnsi="Calibri" w:cs="Calibri"/>
-                <w:color w:val="000000"/>
-              </w:rPr>
-              <w:t>57</w:t>
-            </w:r>
-          </w:p>
-        </w:tc>
-        <w:tc>
-          <w:tcPr>
-            <w:tcW w:w="960" w:type="dxa"/>
-            <w:tcBorders>
-              <w:top w:val="nil"/>
-              <w:left w:val="nil"/>
-              <w:bottom w:val="nil"/>
-              <w:right w:val="nil"/>
-            </w:tcBorders>
-            <w:shd w:val="clear" w:color="auto" w:fill="auto"/>
-            <w:noWrap/>
-            <w:vAlign w:val="center"/>
-            <w:hideMark/>
-          </w:tcPr>
-          <w:p>
-            <w:pPr>
-              <w:spacing w:after="0" w:line="240" w:lineRule="auto"/>
-              <w:jc w:val="center"/>
-              <w:rPr>
-                <w:rFonts w:ascii="Calibri" w:eastAsia="Times New Roman" w:hAnsi="Calibri" w:cs="Calibri"/>
-                <w:color w:val="000000"/>
-              </w:rPr>
-            </w:pPr>
-            <w:r>
-              <w:rPr>
-                <w:rFonts w:ascii="Calibri" w:eastAsia="Times New Roman" w:hAnsi="Calibri" w:cs="Calibri"/>
-                <w:color w:val="000000"/>
-              </w:rPr>
-              <w:t>224</w:t>
-            </w:r>
-          </w:p>
-        </w:tc>
-        <w:tc>
-          <w:tcPr>
-            <w:tcW w:w="960" w:type="dxa"/>
-            <w:tcBorders>
-              <w:top w:val="nil"/>
-              <w:left w:val="nil"/>
-              <w:bottom w:val="nil"/>
-              <w:right w:val="nil"/>
-            </w:tcBorders>
-            <w:shd w:val="clear" w:color="auto" w:fill="auto"/>
-            <w:noWrap/>
-            <w:vAlign w:val="center"/>
-            <w:hideMark/>
-          </w:tcPr>
-          <w:p>
-            <w:pPr>
-              <w:spacing w:after="0" w:line="240" w:lineRule="auto"/>
-              <w:jc w:val="center"/>
-              <w:rPr>
-                <w:rFonts w:ascii="Calibri" w:eastAsia="Times New Roman" w:hAnsi="Calibri" w:cs="Calibri"/>
-                <w:color w:val="000000"/>
-              </w:rPr>
-            </w:pPr>
-            <w:r>
-              <w:rPr>
-                <w:rFonts w:ascii="Calibri" w:eastAsia="Times New Roman" w:hAnsi="Calibri" w:cs="Calibri"/>
-                <w:color w:val="000000"/>
-              </w:rPr>
-              <w:t>6</w:t>
-            </w:r>
-          </w:p>
-        </w:tc>
-        <w:tc>
-          <w:tcPr>
-            <w:tcW w:w="1120" w:type="dxa"/>
-            <w:tcBorders>
-              <w:top w:val="nil"/>
-              <w:left w:val="nil"/>
-              <w:bottom w:val="nil"/>
-              <w:right w:val="nil"/>
-            </w:tcBorders>
-            <w:shd w:val="clear" w:color="auto" w:fill="auto"/>
-            <w:noWrap/>
-            <w:vAlign w:val="center"/>
-            <w:hideMark/>
-          </w:tcPr>
-          <w:p>
-            <w:pPr>
-              <w:spacing w:after="0" w:line="240" w:lineRule="auto"/>
-              <w:jc w:val="center"/>
-              <w:rPr>
-                <w:rFonts w:ascii="Calibri" w:eastAsia="Times New Roman" w:hAnsi="Calibri" w:cs="Calibri"/>
-                <w:color w:val="000000"/>
-              </w:rPr>
-            </w:pPr>
-            <w:r>
-              <w:rPr>
-                <w:rFonts w:ascii="Calibri" w:eastAsia="Times New Roman" w:hAnsi="Calibri" w:cs="Calibri"/>
-                <w:color w:val="000000"/>
-              </w:rPr>
-              <w:t>0.08</w:t>
-            </w:r>
-          </w:p>
-        </w:tc>
-      </w:tr>
-      <w:tr>
-        <w:trPr>
-          <w:trHeight w:val="300"/>
-        </w:trPr>
-        <w:tc>
-          <w:tcPr>
-            <w:tcW w:w="960" w:type="dxa"/>
-            <w:tcBorders>
-              <w:top w:val="nil"/>
-              <w:left w:val="nil"/>
-              <w:bottom w:val="nil"/>
-              <w:right w:val="nil"/>
-            </w:tcBorders>
-            <w:shd w:val="clear" w:color="auto" w:fill="auto"/>
-            <w:noWrap/>
-            <w:vAlign w:val="center"/>
-            <w:hideMark/>
-          </w:tcPr>
-          <w:p>
-            <w:pPr>
-              <w:spacing w:after="0" w:line="240" w:lineRule="auto"/>
-              <w:jc w:val="center"/>
-              <w:rPr>
-                <w:rFonts w:ascii="Calibri" w:eastAsia="Times New Roman" w:hAnsi="Calibri" w:cs="Calibri"/>
-                <w:color w:val="000000"/>
-              </w:rPr>
-            </w:pPr>
-            <w:r>
-              <w:rPr>
-                <w:rFonts w:ascii="Calibri" w:eastAsia="Times New Roman" w:hAnsi="Calibri" w:cs="Calibri"/>
-                <w:color w:val="000000"/>
-              </w:rPr>
-              <w:lastRenderedPageBreak/>
-              <w:t>2</w:t>
-            </w:r>
-          </w:p>
-        </w:tc>
-        <w:tc>
-          <w:tcPr>
-            <w:tcW w:w="1120" w:type="dxa"/>
-            <w:tcBorders>
-              <w:top w:val="nil"/>
-              <w:left w:val="nil"/>
-              <w:bottom w:val="nil"/>
-              <w:right w:val="nil"/>
-            </w:tcBorders>
-            <w:shd w:val="clear" w:color="auto" w:fill="auto"/>
-            <w:noWrap/>
-            <w:vAlign w:val="center"/>
-            <w:hideMark/>
-          </w:tcPr>
-          <w:p>
-            <w:pPr>
-              <w:spacing w:after="0" w:line="240" w:lineRule="auto"/>
-              <w:jc w:val="center"/>
-              <w:rPr>
-                <w:rFonts w:ascii="Calibri" w:eastAsia="Times New Roman" w:hAnsi="Calibri" w:cs="Calibri"/>
-                <w:color w:val="000000"/>
-              </w:rPr>
-            </w:pPr>
-            <w:r>
-              <w:rPr>
-                <w:rFonts w:ascii="Calibri" w:eastAsia="Times New Roman" w:hAnsi="Calibri" w:cs="Calibri"/>
-                <w:color w:val="000000"/>
-              </w:rPr>
-              <w:t>4853</w:t>
-            </w:r>
-          </w:p>
-        </w:tc>
-        <w:tc>
-          <w:tcPr>
-            <w:tcW w:w="960" w:type="dxa"/>
-            <w:tcBorders>
-              <w:top w:val="nil"/>
-              <w:left w:val="nil"/>
-              <w:bottom w:val="nil"/>
-              <w:right w:val="nil"/>
-            </w:tcBorders>
-            <w:shd w:val="clear" w:color="auto" w:fill="auto"/>
-            <w:noWrap/>
-            <w:vAlign w:val="center"/>
-            <w:hideMark/>
-          </w:tcPr>
-          <w:p>
-            <w:pPr>
-              <w:spacing w:after="0" w:line="240" w:lineRule="auto"/>
-              <w:jc w:val="center"/>
-              <w:rPr>
-                <w:rFonts w:ascii="Calibri" w:eastAsia="Times New Roman" w:hAnsi="Calibri" w:cs="Calibri"/>
-                <w:color w:val="000000"/>
-              </w:rPr>
-            </w:pPr>
-            <w:r>
-              <w:rPr>
-                <w:rFonts w:ascii="Calibri" w:eastAsia="Times New Roman" w:hAnsi="Calibri" w:cs="Calibri"/>
-                <w:color w:val="000000"/>
-              </w:rPr>
-              <w:t>4855</w:t>
-            </w:r>
-          </w:p>
-        </w:tc>
-        <w:tc>
-          <w:tcPr>
-            <w:tcW w:w="960" w:type="dxa"/>
-            <w:tcBorders>
-              <w:top w:val="nil"/>
-              <w:left w:val="nil"/>
-              <w:bottom w:val="nil"/>
-              <w:right w:val="nil"/>
-            </w:tcBorders>
-            <w:shd w:val="clear" w:color="auto" w:fill="auto"/>
-            <w:noWrap/>
-            <w:vAlign w:val="center"/>
-            <w:hideMark/>
-          </w:tcPr>
-          <w:p>
-            <w:pPr>
-              <w:spacing w:after="0" w:line="240" w:lineRule="auto"/>
-              <w:jc w:val="center"/>
-              <w:rPr>
-                <w:rFonts w:ascii="Calibri" w:eastAsia="Times New Roman" w:hAnsi="Calibri" w:cs="Calibri"/>
-                <w:color w:val="000000"/>
-              </w:rPr>
-            </w:pPr>
-            <w:r>
-              <w:rPr>
-                <w:rFonts w:ascii="Calibri" w:eastAsia="Times New Roman" w:hAnsi="Calibri" w:cs="Calibri"/>
-                <w:color w:val="000000"/>
-              </w:rPr>
-              <w:t>44041</w:t>
-            </w:r>
-          </w:p>
-        </w:tc>
-        <w:tc>
-          <w:tcPr>
-            <w:tcW w:w="960" w:type="dxa"/>
-            <w:tcBorders>
-              <w:top w:val="nil"/>
-              <w:left w:val="nil"/>
-              <w:bottom w:val="nil"/>
-              <w:right w:val="nil"/>
-            </w:tcBorders>
-            <w:shd w:val="clear" w:color="auto" w:fill="auto"/>
-            <w:noWrap/>
-            <w:vAlign w:val="center"/>
-            <w:hideMark/>
-          </w:tcPr>
-          <w:p>
-            <w:pPr>
-              <w:spacing w:after="0" w:line="240" w:lineRule="auto"/>
-              <w:jc w:val="center"/>
-              <w:rPr>
-                <w:rFonts w:ascii="Calibri" w:eastAsia="Times New Roman" w:hAnsi="Calibri" w:cs="Calibri"/>
-                <w:color w:val="000000"/>
-              </w:rPr>
-            </w:pPr>
-            <w:r>
-              <w:rPr>
-                <w:rFonts w:ascii="Calibri" w:eastAsia="Times New Roman" w:hAnsi="Calibri" w:cs="Calibri"/>
-                <w:color w:val="000000"/>
-              </w:rPr>
-              <w:t>9</w:t>
-            </w:r>
-          </w:p>
-        </w:tc>
-        <w:tc>
-          <w:tcPr>
-            <w:tcW w:w="1120" w:type="dxa"/>
-            <w:tcBorders>
-              <w:top w:val="nil"/>
-              <w:left w:val="nil"/>
-              <w:bottom w:val="nil"/>
-              <w:right w:val="nil"/>
-            </w:tcBorders>
-            <w:shd w:val="clear" w:color="auto" w:fill="auto"/>
-            <w:noWrap/>
-            <w:vAlign w:val="center"/>
-            <w:hideMark/>
-          </w:tcPr>
-          <w:p>
-            <w:pPr>
-              <w:spacing w:after="0" w:line="240" w:lineRule="auto"/>
-              <w:jc w:val="center"/>
-              <w:rPr>
-                <w:rFonts w:ascii="Calibri" w:eastAsia="Times New Roman" w:hAnsi="Calibri" w:cs="Calibri"/>
-                <w:color w:val="000000"/>
-              </w:rPr>
-            </w:pPr>
-            <w:r>
-              <w:rPr>
-                <w:rFonts w:ascii="Calibri" w:eastAsia="Times New Roman" w:hAnsi="Calibri" w:cs="Calibri"/>
-                <w:color w:val="000000"/>
-              </w:rPr>
-              <w:t>22.44</w:t>
-            </w:r>
-          </w:p>
-        </w:tc>
-      </w:tr>
-      <w:tr>
-        <w:trPr>
-          <w:trHeight w:val="300"/>
-        </w:trPr>
-        <w:tc>
-          <w:tcPr>
-            <w:tcW w:w="960" w:type="dxa"/>
-            <w:tcBorders>
-              <w:top w:val="nil"/>
-              <w:left w:val="nil"/>
-              <w:bottom w:val="nil"/>
-              <w:right w:val="nil"/>
-            </w:tcBorders>
-            <w:shd w:val="clear" w:color="auto" w:fill="auto"/>
-            <w:noWrap/>
-            <w:vAlign w:val="center"/>
-            <w:hideMark/>
-          </w:tcPr>
-          <w:p>
-            <w:pPr>
-              <w:spacing w:after="0" w:line="240" w:lineRule="auto"/>
-              <w:jc w:val="center"/>
-              <w:rPr>
-                <w:rFonts w:ascii="Calibri" w:eastAsia="Times New Roman" w:hAnsi="Calibri" w:cs="Calibri"/>
-                <w:color w:val="000000"/>
-              </w:rPr>
-            </w:pPr>
-            <w:r>
-              <w:rPr>
-                <w:rFonts w:ascii="Calibri" w:eastAsia="Times New Roman" w:hAnsi="Calibri" w:cs="Calibri"/>
-                <w:color w:val="000000"/>
-              </w:rPr>
-              <w:t>3</w:t>
-            </w:r>
-          </w:p>
-        </w:tc>
-        <w:tc>
-          <w:tcPr>
-            <w:tcW w:w="1120" w:type="dxa"/>
-            <w:tcBorders>
-              <w:top w:val="nil"/>
-              <w:left w:val="nil"/>
-              <w:bottom w:val="nil"/>
-              <w:right w:val="nil"/>
-            </w:tcBorders>
-            <w:shd w:val="clear" w:color="auto" w:fill="auto"/>
-            <w:noWrap/>
-            <w:vAlign w:val="center"/>
-            <w:hideMark/>
-          </w:tcPr>
-          <w:p>
-            <w:pPr>
-              <w:spacing w:after="0" w:line="240" w:lineRule="auto"/>
-              <w:jc w:val="center"/>
-              <w:rPr>
-                <w:rFonts w:ascii="Calibri" w:eastAsia="Times New Roman" w:hAnsi="Calibri" w:cs="Calibri"/>
-                <w:color w:val="000000"/>
-              </w:rPr>
-            </w:pPr>
-            <w:r>
-              <w:rPr>
-                <w:rFonts w:ascii="Calibri" w:eastAsia="Times New Roman" w:hAnsi="Calibri" w:cs="Calibri"/>
-                <w:color w:val="000000"/>
-              </w:rPr>
-              <w:t>18236</w:t>
-            </w:r>
-          </w:p>
-        </w:tc>
-        <w:tc>
-          <w:tcPr>
-            <w:tcW w:w="960" w:type="dxa"/>
-            <w:tcBorders>
-              <w:top w:val="nil"/>
-              <w:left w:val="nil"/>
-              <w:bottom w:val="nil"/>
-              <w:right w:val="nil"/>
-            </w:tcBorders>
-            <w:shd w:val="clear" w:color="auto" w:fill="auto"/>
-            <w:noWrap/>
-            <w:vAlign w:val="center"/>
-            <w:hideMark/>
-          </w:tcPr>
-          <w:p>
-            <w:pPr>
-              <w:spacing w:after="0" w:line="240" w:lineRule="auto"/>
-              <w:jc w:val="center"/>
-              <w:rPr>
-                <w:rFonts w:ascii="Calibri" w:eastAsia="Times New Roman" w:hAnsi="Calibri" w:cs="Calibri"/>
-                <w:color w:val="000000"/>
-              </w:rPr>
-            </w:pPr>
-            <w:r>
-              <w:rPr>
-                <w:rFonts w:ascii="Calibri" w:eastAsia="Times New Roman" w:hAnsi="Calibri" w:cs="Calibri"/>
-                <w:color w:val="000000"/>
-              </w:rPr>
-              <w:t>18238</w:t>
-            </w:r>
-          </w:p>
-        </w:tc>
-        <w:tc>
-          <w:tcPr>
-            <w:tcW w:w="960" w:type="dxa"/>
-            <w:tcBorders>
-              <w:top w:val="nil"/>
-              <w:left w:val="nil"/>
-              <w:bottom w:val="nil"/>
-              <w:right w:val="nil"/>
-            </w:tcBorders>
-            <w:shd w:val="clear" w:color="auto" w:fill="auto"/>
-            <w:noWrap/>
-            <w:vAlign w:val="center"/>
-            <w:hideMark/>
-          </w:tcPr>
-          <w:p>
-            <w:pPr>
-              <w:spacing w:after="0" w:line="240" w:lineRule="auto"/>
-              <w:jc w:val="center"/>
-              <w:rPr>
-                <w:rFonts w:ascii="Calibri" w:eastAsia="Times New Roman" w:hAnsi="Calibri" w:cs="Calibri"/>
-                <w:color w:val="000000"/>
-              </w:rPr>
-            </w:pPr>
-            <w:r>
-              <w:rPr>
-                <w:rFonts w:ascii="Calibri" w:eastAsia="Times New Roman" w:hAnsi="Calibri" w:cs="Calibri"/>
-                <w:color w:val="000000"/>
-              </w:rPr>
-              <w:t>159726</w:t>
-            </w:r>
-          </w:p>
-        </w:tc>
-        <w:tc>
-          <w:tcPr>
-            <w:tcW w:w="960" w:type="dxa"/>
-            <w:tcBorders>
-              <w:top w:val="nil"/>
-              <w:left w:val="nil"/>
-              <w:bottom w:val="nil"/>
-              <w:right w:val="nil"/>
-            </w:tcBorders>
-            <w:shd w:val="clear" w:color="auto" w:fill="auto"/>
-            <w:noWrap/>
-            <w:vAlign w:val="center"/>
-            <w:hideMark/>
-          </w:tcPr>
-          <w:p>
-            <w:pPr>
-              <w:spacing w:after="0" w:line="240" w:lineRule="auto"/>
-              <w:jc w:val="center"/>
-              <w:rPr>
-                <w:rFonts w:ascii="Calibri" w:eastAsia="Times New Roman" w:hAnsi="Calibri" w:cs="Calibri"/>
-                <w:color w:val="000000"/>
-              </w:rPr>
-            </w:pPr>
-            <w:r>
-              <w:rPr>
-                <w:rFonts w:ascii="Calibri" w:eastAsia="Times New Roman" w:hAnsi="Calibri" w:cs="Calibri"/>
-                <w:color w:val="000000"/>
-              </w:rPr>
-              <w:t>12</w:t>
-            </w:r>
-          </w:p>
-        </w:tc>
-        <w:tc>
-          <w:tcPr>
-            <w:tcW w:w="1120" w:type="dxa"/>
-            <w:tcBorders>
-              <w:top w:val="nil"/>
-              <w:left w:val="nil"/>
-              <w:bottom w:val="nil"/>
-              <w:right w:val="nil"/>
-            </w:tcBorders>
-            <w:shd w:val="clear" w:color="auto" w:fill="auto"/>
-            <w:noWrap/>
-            <w:vAlign w:val="center"/>
-            <w:hideMark/>
-          </w:tcPr>
-          <w:p>
-            <w:pPr>
-              <w:spacing w:after="0" w:line="240" w:lineRule="auto"/>
-              <w:jc w:val="center"/>
-              <w:rPr>
-                <w:rFonts w:ascii="Calibri" w:eastAsia="Times New Roman" w:hAnsi="Calibri" w:cs="Calibri"/>
-                <w:color w:val="000000"/>
-              </w:rPr>
-            </w:pPr>
-            <w:r>
-              <w:rPr>
-                <w:rFonts w:ascii="Calibri" w:eastAsia="Times New Roman" w:hAnsi="Calibri" w:cs="Calibri"/>
-                <w:color w:val="000000"/>
-              </w:rPr>
-              <w:t>97.84</w:t>
-            </w:r>
-          </w:p>
-        </w:tc>
-      </w:tr>
-    </w:tbl>
-    <w:p>
-      <w:pPr>
-        <w:rPr>
-          <w:b/>
-          <w:sz w:val="24"/>
-          <w:szCs w:val="24"/>
-        </w:rPr>
-      </w:pPr>
-      <w:r>
-        <w:tab/>
-      </w:r>
-      <w:r>
-        <w:tab/>
-      </w:r>
-      <w:r>
-        <w:tab/>
-      </w:r>
-      <w:r>
-        <w:tab/>
-      </w:r>
-      <w:r>
-        <w:rPr>
-          <w:b/>
-          <w:sz w:val="24"/>
-          <w:szCs w:val="24"/>
-        </w:rPr>
         <w:t>Figure 3</w:t>
       </w:r>
     </w:p>
@@ -3221,13 +3720,7 @@
         <w:t xml:space="preserve">Based on the three figures above, Uniform Cost and Breadth First searches are similar in the number of node expanded, number of goal tests, discovery of new nodes and elapsed times. </w:t>
       </w:r>
       <w:r>
-        <w:t xml:space="preserve">The question is which search provides the most optimal solution? </w:t>
-      </w:r>
-      <w:r>
-        <w:t>What feature or criteria determines the most optimal search solution?</w:t>
-      </w:r>
-      <w:r>
-        <w:t xml:space="preserve"> At first glance</w:t>
+        <w:t>The question is which search provides the most optimal solution? What feature or criteria determines the most optimal search solution? At first glance</w:t>
       </w:r>
       <w:r>
         <w:t xml:space="preserve">, Depth First </w:t>
@@ -3282,7 +3775,11 @@
         <w:t xml:space="preserve">, Uniform Cost has </w:t>
       </w:r>
       <w:r>
-        <w:t xml:space="preserve">lower elapsed time as the number of preconditions increase. Let’s explore </w:t>
+        <w:t xml:space="preserve">lower elapsed time as the number of </w:t>
+      </w:r>
+      <w:r>
+        <w:lastRenderedPageBreak/>
+        <w:t xml:space="preserve">preconditions increase. Let’s explore </w:t>
       </w:r>
       <w:r>
         <w:t xml:space="preserve">Breadth First and </w:t>
@@ -5539,7 +6036,11 @@
         <w:t>g(n)</w:t>
       </w:r>
       <w:r>
-        <w:t xml:space="preserve">, the cost to reach a node, and </w:t>
+        <w:t xml:space="preserve">, the cost to </w:t>
+      </w:r>
+      <w:r>
+        <w:lastRenderedPageBreak/>
+        <w:t xml:space="preserve">reach a node, and </w:t>
       </w:r>
       <w:r>
         <w:rPr>
@@ -5719,7 +6220,6 @@
         <w:ind w:firstLine="720"/>
       </w:pPr>
       <w:r>
-        <w:lastRenderedPageBreak/>
         <w:t>Of the two heuristic based searches, A* Search w/ PG Level</w:t>
       </w:r>
       <w:r>
@@ -5780,8 +6280,6 @@
       <w:r>
         <w:t>l also reduce the elapsed time.</w:t>
       </w:r>
-      <w:bookmarkStart w:id="0" w:name="_GoBack"/>
-      <w:bookmarkEnd w:id="0"/>
     </w:p>
     <w:sectPr>
       <w:pgSz w:w="12240" w:h="15840"/>
@@ -5884,10 +6382,7 @@
       </w:r>
       <w:proofErr w:type="spellEnd"/>
       <w:r>
-        <w:t>, Peter and Russell, Stuart (2010), AIMA, Pg. 84</w:t>
-      </w:r>
-      <w:r>
-        <w:t>-85</w:t>
+        <w:t>, Peter and Russell, Stuart (2010), AIMA, Pg. 84-85</w:t>
       </w:r>
     </w:p>
   </w:footnote>
@@ -5911,10 +6406,7 @@
       </w:r>
       <w:proofErr w:type="spellEnd"/>
       <w:r>
-        <w:t>, Peter and Russell, Stuart (2010)</w:t>
-      </w:r>
-      <w:r>
-        <w:t>, AIMA, Pg. 93</w:t>
+        <w:t>, Peter and Russell, Stuart (2010), AIMA, Pg. 93</w:t>
       </w:r>
     </w:p>
   </w:footnote>
@@ -5984,10 +6476,7 @@
       </w:r>
       <w:proofErr w:type="spellEnd"/>
       <w:r>
-        <w:t>, Peter and Russell, Stuart (2010)</w:t>
-      </w:r>
-      <w:r>
-        <w:t>, AIMA, Pg. 376</w:t>
+        <w:t>, Peter and Russell, Stuart (2010), AIMA, Pg. 376</w:t>
       </w:r>
     </w:p>
   </w:footnote>
@@ -6011,10 +6500,7 @@
       </w:r>
       <w:proofErr w:type="spellEnd"/>
       <w:r>
-        <w:t>, Peter and Russell, Stuart (2010), A</w:t>
-      </w:r>
-      <w:r>
-        <w:t>IMA, Pg. 382</w:t>
+        <w:t>, Peter and Russell, Stuart (2010), AIMA, Pg. 382</w:t>
       </w:r>
     </w:p>
   </w:footnote>

</xml_diff>